<commit_message>
updates to reports (notes)
</commit_message>
<xml_diff>
--- a/doc/capstone.docx
+++ b/doc/capstone.docx
@@ -1,6 +1,6 @@
 
 <file path=word/document.xml><?xml version="1.0" encoding="utf-8"?>
-<w:document xmlns:wpc="http://schemas.microsoft.com/office/word/2010/wordprocessingCanvas" xmlns:cx="http://schemas.microsoft.com/office/drawing/2014/chartex" xmlns:cx1="http://schemas.microsoft.com/office/drawing/2015/9/8/chartex" xmlns:cx2="http://schemas.microsoft.com/office/drawing/2015/10/21/chartex" xmlns:cx3="http://schemas.microsoft.com/office/drawing/2016/5/9/chartex" xmlns:cx4="http://schemas.microsoft.com/office/drawing/2016/5/10/chartex" xmlns:cx5="http://schemas.microsoft.com/office/drawing/2016/5/11/chartex" xmlns:cx6="http://schemas.microsoft.com/office/drawing/2016/5/12/chartex" xmlns:cx7="http://schemas.microsoft.com/office/drawing/2016/5/13/chartex" xmlns:cx8="http://schemas.microsoft.com/office/drawing/2016/5/14/chartex" xmlns:mc="http://schemas.openxmlformats.org/markup-compatibility/2006" xmlns:aink="http://schemas.microsoft.com/office/drawing/2016/ink" xmlns:am3d="http://schemas.microsoft.com/office/drawing/2017/model3d" xmlns:o="urn:schemas-microsoft-com:office:office" xmlns:r="http://schemas.openxmlformats.org/officeDocument/2006/relationships" xmlns:m="http://schemas.openxmlformats.org/officeDocument/2006/math" xmlns:v="urn:schemas-microsoft-com:vml" xmlns:wp14="http://schemas.microsoft.com/office/word/2010/wordprocessingDrawing" xmlns:wp="http://schemas.openxmlformats.org/drawingml/2006/wordprocessingDrawing" xmlns:w10="urn:schemas-microsoft-com:office:word" xmlns:w="http://schemas.openxmlformats.org/wordprocessingml/2006/main" xmlns:w14="http://schemas.microsoft.com/office/word/2010/wordml" xmlns:w15="http://schemas.microsoft.com/office/word/2012/wordml" xmlns:w16cid="http://schemas.microsoft.com/office/word/2016/wordml/cid" xmlns:w16se="http://schemas.microsoft.com/office/word/2015/wordml/symex" xmlns:wpg="http://schemas.microsoft.com/office/word/2010/wordprocessingGroup" xmlns:wpi="http://schemas.microsoft.com/office/word/2010/wordprocessingInk" xmlns:wne="http://schemas.microsoft.com/office/word/2006/wordml" xmlns:wps="http://schemas.microsoft.com/office/word/2010/wordprocessingShape" mc:Ignorable="w14 w15 w16se w16cid wp14">
+<w:document xmlns:wpc="http://schemas.microsoft.com/office/word/2010/wordprocessingCanvas" xmlns:mc="http://schemas.openxmlformats.org/markup-compatibility/2006" xmlns:o="urn:schemas-microsoft-com:office:office" xmlns:r="http://schemas.openxmlformats.org/officeDocument/2006/relationships" xmlns:m="http://schemas.openxmlformats.org/officeDocument/2006/math" xmlns:v="urn:schemas-microsoft-com:vml" xmlns:wp14="http://schemas.microsoft.com/office/word/2010/wordprocessingDrawing" xmlns:wp="http://schemas.openxmlformats.org/drawingml/2006/wordprocessingDrawing" xmlns:w10="urn:schemas-microsoft-com:office:word" xmlns:w="http://schemas.openxmlformats.org/wordprocessingml/2006/main" xmlns:w14="http://schemas.microsoft.com/office/word/2010/wordml" xmlns:wpg="http://schemas.microsoft.com/office/word/2010/wordprocessingGroup" xmlns:wpi="http://schemas.microsoft.com/office/word/2010/wordprocessingInk" xmlns:wne="http://schemas.microsoft.com/office/word/2006/wordml" xmlns:wps="http://schemas.microsoft.com/office/word/2010/wordprocessingShape" mc:Ignorable="w14 wp14">
   <w:body>
     <w:p>
       <w:pPr>
@@ -158,28 +158,20 @@
         <w:t>SLAM (</w:t>
       </w:r>
       <w:r>
-        <w:t xml:space="preserve">simultaneous location and mapping) is a well-known technique for using sensor data to create a map of a geographic region </w:t>
-      </w:r>
-      <w:proofErr w:type="gramStart"/>
-      <w:r>
-        <w:t>and also</w:t>
-      </w:r>
-      <w:proofErr w:type="gramEnd"/>
-      <w:r>
-        <w:t xml:space="preserve"> keep track of the sensors location within the constructed map. </w:t>
-      </w:r>
-      <w:proofErr w:type="gramStart"/>
-      <w:r>
-        <w:t>Typically</w:t>
-      </w:r>
-      <w:proofErr w:type="gramEnd"/>
-      <w:r>
-        <w:t xml:space="preserve"> this is done</w:t>
-      </w:r>
-      <w:r>
-        <w:t xml:space="preserve"> with either a particle filter or a Kalman filter. One application of SLAM operates on an unknown region and builds up knowledge about the region via sensor measurements. Another application uses existing knowledge, such as maps, along with sensors, and is aimed at determining the sensor's location within the known region. </w:t>
-      </w:r>
-      <w:hyperlink r:id="rId5" w:history="1">
+        <w:t>simultaneous location and mapping) is a well-known technique for using sensor data to create a map of a geographic region and also keep track of the sensors location within the constructed map. Typically this is done</w:t>
+      </w:r>
+      <w:r>
+        <w:t xml:space="preserve"> with either a particle filter or a </w:t>
+      </w:r>
+      <w:proofErr w:type="spellStart"/>
+      <w:r>
+        <w:t>Kalman</w:t>
+      </w:r>
+      <w:proofErr w:type="spellEnd"/>
+      <w:r>
+        <w:t xml:space="preserve"> filter. One application of SLAM operates on an unknown region and builds up knowledge about the region via sensor measurements. Another application uses existing knowledge, such as maps, along with sensors, and is aimed at determining the sensor's location within the known region. </w:t>
+      </w:r>
+      <w:hyperlink r:id="rId6" w:history="1">
         <w:r>
           <w:rPr>
             <w:rStyle w:val="Hyperlink"/>
@@ -199,7 +191,7 @@
       <w:r>
         <w:br/>
       </w:r>
-      <w:hyperlink r:id="rId6" w:history="1">
+      <w:hyperlink r:id="rId7" w:anchor="Helicopter_NOE_flying" w:history="1">
         <w:r>
           <w:rPr>
             <w:rStyle w:val="Hyperlink"/>
@@ -214,17 +206,9 @@
         <w:outlineLvl w:val="2"/>
       </w:pPr>
       <w:r>
-        <w:t xml:space="preserve">One source of potential data for use in a SLAM system is a digital elevation model, generically referred to as DEM. </w:t>
-      </w:r>
-      <w:proofErr w:type="gramStart"/>
-      <w:r>
-        <w:t>A great source</w:t>
-      </w:r>
-      <w:proofErr w:type="gramEnd"/>
-      <w:r>
-        <w:t xml:space="preserve"> of such data was created by the NASA Shuttle Radar Topography Mission (SRTM). In 2000, the Space Shuttle was used to create a digital elevation map of the entire world (minus some polar regions). The NASA SRTM data is publicly available for download, in various height resolutions. </w:t>
-      </w:r>
-      <w:hyperlink r:id="rId7" w:history="1">
+        <w:t xml:space="preserve">One source of potential data for use in a SLAM system is a digital elevation model, generically referred to as DEM. A great source of such data was created by the NASA Shuttle Radar Topography Mission (SRTM). In 2000, the Space Shuttle was used to create a digital elevation map of the entire world (minus some polar regions). The NASA SRTM data is publicly available for download, in various height resolutions. </w:t>
+      </w:r>
+      <w:hyperlink r:id="rId8" w:history="1">
         <w:r>
           <w:rPr>
             <w:rStyle w:val="Hyperlink"/>
@@ -384,7 +368,31 @@
           <w:sz w:val="24"/>
           <w:szCs w:val="24"/>
         </w:rPr>
-        <w:t>(approx. 2-4 pages)</w:t>
+        <w:t>(</w:t>
+      </w:r>
+      <w:proofErr w:type="gramStart"/>
+      <w:r>
+        <w:rPr>
+          <w:rFonts w:eastAsia="Times New Roman" w:cs="Segoe UI"/>
+          <w:i/>
+          <w:iCs/>
+          <w:color w:val="24292E"/>
+          <w:sz w:val="24"/>
+          <w:szCs w:val="24"/>
+        </w:rPr>
+        <w:t>approx</w:t>
+      </w:r>
+      <w:proofErr w:type="gramEnd"/>
+      <w:r>
+        <w:rPr>
+          <w:rFonts w:eastAsia="Times New Roman" w:cs="Segoe UI"/>
+          <w:i/>
+          <w:iCs/>
+          <w:color w:val="24292E"/>
+          <w:sz w:val="24"/>
+          <w:szCs w:val="24"/>
+        </w:rPr>
+        <w:t>. 2-4 pages)</w:t>
       </w:r>
     </w:p>
     <w:p>
@@ -419,7 +427,7 @@
       <w:r>
         <w:t xml:space="preserve">SRTM data is available online at </w:t>
       </w:r>
-      <w:hyperlink r:id="rId8" w:history="1">
+      <w:hyperlink r:id="rId9" w:history="1">
         <w:r>
           <w:rPr>
             <w:rStyle w:val="Hyperlink"/>
@@ -442,17 +450,9 @@
         </w:rPr>
       </w:pPr>
       <w:r>
-        <w:t xml:space="preserve">SRTM data is available in multiple resolutions. The data is segmented into 1 latitude/longitude degree squares. The highest publicly available resolution is 1 arc-second per elevation posting (Level 2, ~30 meters at the equator), which results in a 3600x3600 matrix of elevations. The data files are </w:t>
-      </w:r>
-      <w:proofErr w:type="gramStart"/>
-      <w:r>
-        <w:t>actually 3601x3601</w:t>
-      </w:r>
-      <w:proofErr w:type="gramEnd"/>
-      <w:r>
-        <w:t xml:space="preserve"> in order to fill overlaps if multiple cells are composed together. Other resolutions are 3 arc seconds (Level 1, ~90 meters) and (Level 0, 30 arc seconds). A detailed description of the data is available at </w:t>
-      </w:r>
-      <w:hyperlink r:id="rId9" w:history="1">
+        <w:t xml:space="preserve">SRTM data is available in multiple resolutions. The data is segmented into 1 latitude/longitude degree squares. The highest publicly available resolution is 1 arc-second per elevation posting (Level 2, ~30 meters at the equator), which results in a 3600x3600 matrix of elevations. The data files are actually 3601x3601 in order to fill overlaps if multiple cells are composed together. Other resolutions are 3 arc seconds (Level 1, ~90 meters) and (Level 0, 30 arc seconds). A detailed description of the data is available at </w:t>
+      </w:r>
+      <w:hyperlink r:id="rId10" w:history="1">
         <w:r>
           <w:rPr>
             <w:rStyle w:val="Hyperlink"/>
@@ -531,17 +531,7 @@
           <w:sz w:val="24"/>
           <w:szCs w:val="24"/>
         </w:rPr>
-        <w:t xml:space="preserve">Binary file labeled type </w:t>
-      </w:r>
-      <w:proofErr w:type="gramStart"/>
-      <w:r>
-        <w:rPr>
-          <w:rFonts w:eastAsia="Times New Roman" w:cs="Segoe UI"/>
-          <w:color w:val="24292E"/>
-          <w:sz w:val="24"/>
-          <w:szCs w:val="24"/>
-        </w:rPr>
-        <w:t>‘.</w:t>
+        <w:t>Binary file labeled type ‘.</w:t>
       </w:r>
       <w:proofErr w:type="spellStart"/>
       <w:r>
@@ -554,7 +544,6 @@
         <w:t>hgt</w:t>
       </w:r>
       <w:proofErr w:type="spellEnd"/>
-      <w:proofErr w:type="gramEnd"/>
       <w:r>
         <w:rPr>
           <w:rFonts w:eastAsia="Times New Roman" w:cs="Segoe UI"/>
@@ -589,8 +578,6 @@
         </w:rPr>
         <w:t>1201x1201 grid of height postings</w:t>
       </w:r>
-      <w:bookmarkStart w:id="0" w:name="_GoBack"/>
-      <w:bookmarkEnd w:id="0"/>
     </w:p>
     <w:p>
       <w:pPr>
@@ -682,27 +669,7 @@
           <w:sz w:val="24"/>
           <w:szCs w:val="24"/>
         </w:rPr>
-        <w:t xml:space="preserve">Data type is unsigned 16 </w:t>
-      </w:r>
-      <w:proofErr w:type="gramStart"/>
-      <w:r>
-        <w:rPr>
-          <w:rFonts w:eastAsia="Times New Roman" w:cs="Segoe UI"/>
-          <w:color w:val="24292E"/>
-          <w:sz w:val="24"/>
-          <w:szCs w:val="24"/>
-        </w:rPr>
-        <w:t>bit</w:t>
-      </w:r>
-      <w:proofErr w:type="gramEnd"/>
-      <w:r>
-        <w:rPr>
-          <w:rFonts w:eastAsia="Times New Roman" w:cs="Segoe UI"/>
-          <w:color w:val="24292E"/>
-          <w:sz w:val="24"/>
-          <w:szCs w:val="24"/>
-        </w:rPr>
-        <w:t>, big-endian</w:t>
+        <w:t>Data type is unsigned 16 bit, big-endian</w:t>
       </w:r>
     </w:p>
     <w:p>
@@ -824,16 +791,7 @@
           <w:sz w:val="24"/>
           <w:szCs w:val="24"/>
         </w:rPr>
-        <w:t xml:space="preserve">Level </w:t>
-      </w:r>
-      <w:r>
-        <w:rPr>
-          <w:rFonts w:eastAsia="Times New Roman" w:cs="Segoe UI"/>
-          <w:color w:val="24292E"/>
-          <w:sz w:val="24"/>
-          <w:szCs w:val="24"/>
-        </w:rPr>
-        <w:t>2</w:t>
+        <w:t>Level 2</w:t>
       </w:r>
     </w:p>
     <w:p>
@@ -858,17 +816,7 @@
           <w:sz w:val="24"/>
           <w:szCs w:val="24"/>
         </w:rPr>
-        <w:t xml:space="preserve">Binary file labeled type </w:t>
-      </w:r>
-      <w:proofErr w:type="gramStart"/>
-      <w:r>
-        <w:rPr>
-          <w:rFonts w:eastAsia="Times New Roman" w:cs="Segoe UI"/>
-          <w:color w:val="24292E"/>
-          <w:sz w:val="24"/>
-          <w:szCs w:val="24"/>
-        </w:rPr>
-        <w:t>‘.</w:t>
+        <w:t>Binary file labeled type ‘.</w:t>
       </w:r>
       <w:proofErr w:type="spellStart"/>
       <w:r>
@@ -881,7 +829,6 @@
         <w:t>hgt</w:t>
       </w:r>
       <w:proofErr w:type="spellEnd"/>
-      <w:proofErr w:type="gramEnd"/>
       <w:r>
         <w:rPr>
           <w:rFonts w:eastAsia="Times New Roman" w:cs="Segoe UI"/>
@@ -914,34 +861,7 @@
           <w:sz w:val="24"/>
           <w:szCs w:val="24"/>
         </w:rPr>
-        <w:t>3601</w:t>
-      </w:r>
-      <w:r>
-        <w:rPr>
-          <w:rFonts w:eastAsia="Times New Roman" w:cs="Segoe UI"/>
-          <w:color w:val="24292E"/>
-          <w:sz w:val="24"/>
-          <w:szCs w:val="24"/>
-        </w:rPr>
-        <w:t>x</w:t>
-      </w:r>
-      <w:r>
-        <w:rPr>
-          <w:rFonts w:eastAsia="Times New Roman" w:cs="Segoe UI"/>
-          <w:color w:val="24292E"/>
-          <w:sz w:val="24"/>
-          <w:szCs w:val="24"/>
-        </w:rPr>
-        <w:t>36</w:t>
-      </w:r>
-      <w:r>
-        <w:rPr>
-          <w:rFonts w:eastAsia="Times New Roman" w:cs="Segoe UI"/>
-          <w:color w:val="24292E"/>
-          <w:sz w:val="24"/>
-          <w:szCs w:val="24"/>
-        </w:rPr>
-        <w:t>01 grid of height postings</w:t>
+        <w:t>3601x3601 grid of height postings</w:t>
       </w:r>
     </w:p>
     <w:p>
@@ -1009,34 +929,7 @@
           <w:sz w:val="24"/>
           <w:szCs w:val="24"/>
         </w:rPr>
-        <w:t>Post S</w:t>
-      </w:r>
-      <w:r>
-        <w:rPr>
-          <w:rFonts w:eastAsia="Times New Roman" w:cs="Segoe UI"/>
-          <w:color w:val="24292E"/>
-          <w:sz w:val="24"/>
-          <w:szCs w:val="24"/>
-        </w:rPr>
-        <w:t xml:space="preserve">pacing is </w:t>
-      </w:r>
-      <w:r>
-        <w:rPr>
-          <w:rFonts w:eastAsia="Times New Roman" w:cs="Segoe UI"/>
-          <w:color w:val="24292E"/>
-          <w:sz w:val="24"/>
-          <w:szCs w:val="24"/>
-        </w:rPr>
-        <w:t>1</w:t>
-      </w:r>
-      <w:r>
-        <w:rPr>
-          <w:rFonts w:eastAsia="Times New Roman" w:cs="Segoe UI"/>
-          <w:color w:val="24292E"/>
-          <w:sz w:val="24"/>
-          <w:szCs w:val="24"/>
-        </w:rPr>
-        <w:t xml:space="preserve"> arc-seconds</w:t>
+        <w:t>Post Spacing is 1 arc-seconds</w:t>
       </w:r>
     </w:p>
     <w:p>
@@ -1061,27 +954,7 @@
           <w:sz w:val="24"/>
           <w:szCs w:val="24"/>
         </w:rPr>
-        <w:t xml:space="preserve">Data type is unsigned 16 </w:t>
-      </w:r>
-      <w:proofErr w:type="gramStart"/>
-      <w:r>
-        <w:rPr>
-          <w:rFonts w:eastAsia="Times New Roman" w:cs="Segoe UI"/>
-          <w:color w:val="24292E"/>
-          <w:sz w:val="24"/>
-          <w:szCs w:val="24"/>
-        </w:rPr>
-        <w:t>bit</w:t>
-      </w:r>
-      <w:proofErr w:type="gramEnd"/>
-      <w:r>
-        <w:rPr>
-          <w:rFonts w:eastAsia="Times New Roman" w:cs="Segoe UI"/>
-          <w:color w:val="24292E"/>
-          <w:sz w:val="24"/>
-          <w:szCs w:val="24"/>
-        </w:rPr>
-        <w:t>, big-endian</w:t>
+        <w:t>Data type is unsigned 16 bit, big-endian</w:t>
       </w:r>
     </w:p>
     <w:p>
@@ -1232,7 +1105,27 @@
           <w:sz w:val="24"/>
           <w:szCs w:val="24"/>
         </w:rPr>
-        <w:t>In this section, you will need to provide some form of visualization that summarizes or extracts a relevant characteristic or feature about the data. The visualization should adequately support the data being used. Discuss why this visualization was chosen and how it is relevant. Questions to ask yourself when writing this section:</w:t>
+        <w:t xml:space="preserve">In this section, you will need to provide some form of visualization that summarizes or extracts a relevant characteristic or feature about the data. The visualization should adequately support the data being used. Discuss why this visualization was chosen and how it is relevant. Questions to ask </w:t>
+      </w:r>
+      <w:proofErr w:type="gramStart"/>
+      <w:r>
+        <w:rPr>
+          <w:rFonts w:eastAsia="Times New Roman" w:cs="Segoe UI"/>
+          <w:color w:val="24292E"/>
+          <w:sz w:val="24"/>
+          <w:szCs w:val="24"/>
+        </w:rPr>
+        <w:t>yourself</w:t>
+      </w:r>
+      <w:proofErr w:type="gramEnd"/>
+      <w:r>
+        <w:rPr>
+          <w:rFonts w:eastAsia="Times New Roman" w:cs="Segoe UI"/>
+          <w:color w:val="24292E"/>
+          <w:sz w:val="24"/>
+          <w:szCs w:val="24"/>
+        </w:rPr>
+        <w:t xml:space="preserve"> when writing this section:</w:t>
       </w:r>
     </w:p>
     <w:p>
@@ -1355,7 +1248,27 @@
           <w:sz w:val="24"/>
           <w:szCs w:val="24"/>
         </w:rPr>
-        <w:t>In this section, you will need to discuss the algorithms and techniques you intend to use for solving the problem. You should justify the use of each one based on the characteristics of the problem and the problem domain. Questions to ask yourself when writing this section:</w:t>
+        <w:t xml:space="preserve">In this section, you will need to discuss the algorithms and techniques you intend to use for solving the problem. You should justify the use of each one based on the characteristics of the problem and the problem domain. Questions to ask </w:t>
+      </w:r>
+      <w:proofErr w:type="gramStart"/>
+      <w:r>
+        <w:rPr>
+          <w:rFonts w:eastAsia="Times New Roman" w:cs="Segoe UI"/>
+          <w:color w:val="24292E"/>
+          <w:sz w:val="24"/>
+          <w:szCs w:val="24"/>
+        </w:rPr>
+        <w:t>yourself</w:t>
+      </w:r>
+      <w:proofErr w:type="gramEnd"/>
+      <w:r>
+        <w:rPr>
+          <w:rFonts w:eastAsia="Times New Roman" w:cs="Segoe UI"/>
+          <w:color w:val="24292E"/>
+          <w:sz w:val="24"/>
+          <w:szCs w:val="24"/>
+        </w:rPr>
+        <w:t xml:space="preserve"> when writing this section:</w:t>
       </w:r>
     </w:p>
     <w:p>
@@ -1438,6 +1351,826 @@
     </w:p>
     <w:p>
       <w:pPr>
+        <w:pStyle w:val="ListParagraph"/>
+        <w:numPr>
+          <w:ilvl w:val="0"/>
+          <w:numId w:val="6"/>
+        </w:numPr>
+        <w:spacing w:before="60" w:after="100" w:afterAutospacing="1" w:line="240" w:lineRule="auto"/>
+        <w:rPr>
+          <w:rFonts w:eastAsia="Times New Roman" w:cs="Segoe UI"/>
+          <w:b/>
+          <w:color w:val="24292E"/>
+          <w:sz w:val="24"/>
+          <w:szCs w:val="24"/>
+        </w:rPr>
+      </w:pPr>
+      <w:r>
+        <w:rPr>
+          <w:rFonts w:eastAsia="Times New Roman" w:cs="Segoe UI"/>
+          <w:b/>
+          <w:color w:val="24292E"/>
+          <w:sz w:val="24"/>
+          <w:szCs w:val="24"/>
+        </w:rPr>
+        <w:t>http://cs231n.github.io/</w:t>
+      </w:r>
+    </w:p>
+    <w:p>
+      <w:pPr>
+        <w:pStyle w:val="ListParagraph"/>
+        <w:numPr>
+          <w:ilvl w:val="0"/>
+          <w:numId w:val="6"/>
+        </w:numPr>
+        <w:spacing w:before="60" w:after="100" w:afterAutospacing="1" w:line="240" w:lineRule="auto"/>
+        <w:rPr>
+          <w:rFonts w:eastAsia="Times New Roman" w:cs="Segoe UI"/>
+          <w:b/>
+          <w:color w:val="24292E"/>
+          <w:sz w:val="24"/>
+          <w:szCs w:val="24"/>
+        </w:rPr>
+      </w:pPr>
+      <w:r>
+        <w:rPr>
+          <w:rFonts w:eastAsia="Times New Roman" w:cs="Segoe UI"/>
+          <w:b/>
+          <w:color w:val="24292E"/>
+          <w:sz w:val="24"/>
+          <w:szCs w:val="24"/>
+        </w:rPr>
+        <w:t xml:space="preserve">Cross-validate </w:t>
+      </w:r>
+      <w:r>
+        <w:rPr>
+          <w:rFonts w:eastAsia="Times New Roman" w:cs="Segoe UI"/>
+          <w:b/>
+          <w:color w:val="24292E"/>
+          <w:sz w:val="24"/>
+          <w:szCs w:val="24"/>
+        </w:rPr>
+        <w:t xml:space="preserve">or </w:t>
+      </w:r>
+      <w:r>
+        <w:rPr>
+          <w:rFonts w:eastAsia="Times New Roman" w:cs="Segoe UI"/>
+          <w:b/>
+          <w:color w:val="24292E"/>
+          <w:sz w:val="24"/>
+          <w:szCs w:val="24"/>
+        </w:rPr>
+        <w:t xml:space="preserve"> Train/validate/test</w:t>
+      </w:r>
+      <w:r>
+        <w:rPr>
+          <w:rFonts w:eastAsia="Times New Roman" w:cs="Segoe UI"/>
+          <w:b/>
+          <w:color w:val="24292E"/>
+          <w:sz w:val="24"/>
+          <w:szCs w:val="24"/>
+        </w:rPr>
+        <w:t xml:space="preserve"> </w:t>
+      </w:r>
+      <w:r>
+        <w:rPr>
+          <w:rFonts w:eastAsia="Times New Roman" w:cs="Segoe UI"/>
+          <w:b/>
+          <w:color w:val="24292E"/>
+          <w:sz w:val="24"/>
+          <w:szCs w:val="24"/>
+        </w:rPr>
+        <w:t xml:space="preserve"> : </w:t>
+      </w:r>
+      <w:r>
+        <w:rPr>
+          <w:rFonts w:eastAsia="Times New Roman" w:cs="Segoe UI"/>
+          <w:b/>
+          <w:color w:val="24292E"/>
+          <w:sz w:val="24"/>
+          <w:szCs w:val="24"/>
+        </w:rPr>
+        <w:t>k-</w:t>
+      </w:r>
+      <w:proofErr w:type="spellStart"/>
+      <w:r>
+        <w:rPr>
+          <w:rFonts w:eastAsia="Times New Roman" w:cs="Segoe UI"/>
+          <w:b/>
+          <w:color w:val="24292E"/>
+          <w:sz w:val="24"/>
+          <w:szCs w:val="24"/>
+        </w:rPr>
+        <w:t>fold</w:t>
+      </w:r>
+      <w:r>
+        <w:rPr>
+          <w:rFonts w:eastAsia="Times New Roman" w:cs="Segoe UI"/>
+          <w:b/>
+          <w:color w:val="24292E"/>
+          <w:sz w:val="24"/>
+          <w:szCs w:val="24"/>
+        </w:rPr>
+        <w:t>cross</w:t>
+      </w:r>
+      <w:proofErr w:type="spellEnd"/>
+      <w:r>
+        <w:rPr>
+          <w:rFonts w:eastAsia="Times New Roman" w:cs="Segoe UI"/>
+          <w:b/>
+          <w:color w:val="24292E"/>
+          <w:sz w:val="24"/>
+          <w:szCs w:val="24"/>
+        </w:rPr>
+        <w:t>-validation less useful in CNN</w:t>
+      </w:r>
+      <w:r>
+        <w:rPr>
+          <w:rFonts w:eastAsia="Times New Roman" w:cs="Segoe UI"/>
+          <w:b/>
+          <w:color w:val="24292E"/>
+          <w:sz w:val="24"/>
+          <w:szCs w:val="24"/>
+        </w:rPr>
+        <w:t xml:space="preserve"> due to training time</w:t>
+      </w:r>
+    </w:p>
+    <w:p>
+      <w:pPr>
+        <w:pStyle w:val="ListParagraph"/>
+        <w:numPr>
+          <w:ilvl w:val="1"/>
+          <w:numId w:val="6"/>
+        </w:numPr>
+        <w:spacing w:before="60" w:after="100" w:afterAutospacing="1" w:line="240" w:lineRule="auto"/>
+        <w:rPr>
+          <w:rFonts w:eastAsia="Times New Roman" w:cs="Segoe UI"/>
+          <w:b/>
+          <w:color w:val="24292E"/>
+          <w:sz w:val="24"/>
+          <w:szCs w:val="24"/>
+        </w:rPr>
+      </w:pPr>
+      <w:r>
+        <w:rPr>
+          <w:rFonts w:eastAsia="Times New Roman" w:cs="Segoe UI"/>
+          <w:b/>
+          <w:color w:val="24292E"/>
+          <w:sz w:val="24"/>
+          <w:szCs w:val="24"/>
+        </w:rPr>
+        <w:t>Use single train/validate/test datasets</w:t>
+      </w:r>
+    </w:p>
+    <w:p>
+      <w:pPr>
+        <w:pStyle w:val="ListParagraph"/>
+        <w:numPr>
+          <w:ilvl w:val="0"/>
+          <w:numId w:val="6"/>
+        </w:numPr>
+        <w:spacing w:before="60" w:after="100" w:afterAutospacing="1" w:line="240" w:lineRule="auto"/>
+        <w:rPr>
+          <w:rFonts w:eastAsia="Times New Roman" w:cs="Segoe UI"/>
+          <w:b/>
+          <w:color w:val="24292E"/>
+          <w:sz w:val="24"/>
+          <w:szCs w:val="24"/>
+        </w:rPr>
+      </w:pPr>
+      <w:r>
+        <w:rPr>
+          <w:rFonts w:eastAsia="Times New Roman" w:cs="Segoe UI"/>
+          <w:b/>
+          <w:color w:val="24292E"/>
+          <w:sz w:val="24"/>
+          <w:szCs w:val="24"/>
+        </w:rPr>
+        <w:t xml:space="preserve">Problem: </w:t>
+      </w:r>
+      <w:r>
+        <w:rPr>
+          <w:rFonts w:eastAsia="Times New Roman" w:cs="Segoe UI"/>
+          <w:b/>
+          <w:color w:val="24292E"/>
+          <w:sz w:val="24"/>
+          <w:szCs w:val="24"/>
+        </w:rPr>
+        <w:t>Limited data set : use ImageDataGenerator</w:t>
+      </w:r>
+    </w:p>
+    <w:p>
+      <w:pPr>
+        <w:pStyle w:val="ListParagraph"/>
+        <w:numPr>
+          <w:ilvl w:val="1"/>
+          <w:numId w:val="6"/>
+        </w:numPr>
+        <w:spacing w:before="60" w:after="100" w:afterAutospacing="1" w:line="240" w:lineRule="auto"/>
+        <w:rPr>
+          <w:rFonts w:eastAsia="Times New Roman" w:cs="Segoe UI"/>
+          <w:b/>
+          <w:color w:val="24292E"/>
+          <w:sz w:val="24"/>
+          <w:szCs w:val="24"/>
+        </w:rPr>
+      </w:pPr>
+      <w:r>
+        <w:rPr>
+          <w:rFonts w:eastAsia="Times New Roman" w:cs="Segoe UI"/>
+          <w:b/>
+          <w:color w:val="24292E"/>
+          <w:sz w:val="24"/>
+          <w:szCs w:val="24"/>
+        </w:rPr>
+        <w:t>Subdivide original ‘image’</w:t>
+      </w:r>
+    </w:p>
+    <w:p>
+      <w:pPr>
+        <w:pStyle w:val="ListParagraph"/>
+        <w:numPr>
+          <w:ilvl w:val="1"/>
+          <w:numId w:val="6"/>
+        </w:numPr>
+        <w:spacing w:before="60" w:after="100" w:afterAutospacing="1" w:line="240" w:lineRule="auto"/>
+        <w:rPr>
+          <w:rFonts w:eastAsia="Times New Roman" w:cs="Segoe UI"/>
+          <w:b/>
+          <w:color w:val="24292E"/>
+          <w:sz w:val="24"/>
+          <w:szCs w:val="24"/>
+        </w:rPr>
+      </w:pPr>
+      <w:r>
+        <w:rPr>
+          <w:rFonts w:eastAsia="Times New Roman" w:cs="Segoe UI"/>
+          <w:b/>
+          <w:color w:val="24292E"/>
+          <w:sz w:val="24"/>
+          <w:szCs w:val="24"/>
+        </w:rPr>
+        <w:t xml:space="preserve">Use imagedatagenerator to generate </w:t>
+      </w:r>
+      <w:proofErr w:type="spellStart"/>
+      <w:r>
+        <w:rPr>
+          <w:rFonts w:eastAsia="Times New Roman" w:cs="Segoe UI"/>
+          <w:b/>
+          <w:color w:val="24292E"/>
+          <w:sz w:val="24"/>
+          <w:szCs w:val="24"/>
+        </w:rPr>
+        <w:t>N</w:t>
+      </w:r>
+      <w:proofErr w:type="spellEnd"/>
+      <w:r>
+        <w:rPr>
+          <w:rFonts w:eastAsia="Times New Roman" w:cs="Segoe UI"/>
+          <w:b/>
+          <w:color w:val="24292E"/>
+          <w:sz w:val="24"/>
+          <w:szCs w:val="24"/>
+        </w:rPr>
+        <w:t xml:space="preserve"> additional images of each subdivision</w:t>
+      </w:r>
+    </w:p>
+    <w:p>
+      <w:pPr>
+        <w:pStyle w:val="ListParagraph"/>
+        <w:numPr>
+          <w:ilvl w:val="1"/>
+          <w:numId w:val="6"/>
+        </w:numPr>
+        <w:spacing w:before="60" w:after="100" w:afterAutospacing="1" w:line="240" w:lineRule="auto"/>
+        <w:rPr>
+          <w:rFonts w:eastAsia="Times New Roman" w:cs="Segoe UI"/>
+          <w:b/>
+          <w:color w:val="24292E"/>
+          <w:sz w:val="24"/>
+          <w:szCs w:val="24"/>
+        </w:rPr>
+      </w:pPr>
+      <w:r>
+        <w:rPr>
+          <w:rFonts w:eastAsia="Times New Roman" w:cs="Segoe UI"/>
+          <w:b/>
+          <w:color w:val="24292E"/>
+          <w:sz w:val="24"/>
+          <w:szCs w:val="24"/>
+        </w:rPr>
+        <w:t>Divide data individually into train/validate/train sets</w:t>
+      </w:r>
+    </w:p>
+    <w:p>
+      <w:pPr>
+        <w:pStyle w:val="ListParagraph"/>
+        <w:numPr>
+          <w:ilvl w:val="1"/>
+          <w:numId w:val="6"/>
+        </w:numPr>
+        <w:spacing w:before="60" w:after="100" w:afterAutospacing="1" w:line="240" w:lineRule="auto"/>
+        <w:rPr>
+          <w:rFonts w:eastAsia="Times New Roman" w:cs="Segoe UI"/>
+          <w:b/>
+          <w:color w:val="24292E"/>
+          <w:sz w:val="24"/>
+          <w:szCs w:val="24"/>
+        </w:rPr>
+      </w:pPr>
+      <w:r>
+        <w:rPr>
+          <w:rFonts w:eastAsia="Times New Roman" w:cs="Segoe UI"/>
+          <w:b/>
+          <w:color w:val="24292E"/>
+          <w:sz w:val="24"/>
+          <w:szCs w:val="24"/>
+        </w:rPr>
+        <w:t>Be sure all subdivisions are represented in each set</w:t>
+      </w:r>
+      <w:r>
+        <w:rPr>
+          <w:rFonts w:eastAsia="Times New Roman" w:cs="Segoe UI"/>
+          <w:b/>
+          <w:color w:val="24292E"/>
+          <w:sz w:val="24"/>
+          <w:szCs w:val="24"/>
+        </w:rPr>
+        <w:tab/>
+      </w:r>
+    </w:p>
+    <w:p>
+      <w:pPr>
+        <w:pStyle w:val="ListParagraph"/>
+        <w:numPr>
+          <w:ilvl w:val="1"/>
+          <w:numId w:val="6"/>
+        </w:numPr>
+        <w:spacing w:before="60" w:after="100" w:afterAutospacing="1" w:line="240" w:lineRule="auto"/>
+        <w:rPr>
+          <w:rFonts w:eastAsia="Times New Roman" w:cs="Segoe UI"/>
+          <w:b/>
+          <w:color w:val="24292E"/>
+          <w:sz w:val="24"/>
+          <w:szCs w:val="24"/>
+        </w:rPr>
+      </w:pPr>
+      <w:r>
+        <w:rPr>
+          <w:rFonts w:eastAsia="Times New Roman" w:cs="Segoe UI"/>
+          <w:b/>
+          <w:color w:val="24292E"/>
+          <w:sz w:val="24"/>
+          <w:szCs w:val="24"/>
+        </w:rPr>
+        <w:t>Renormalize subdivisions before use</w:t>
+      </w:r>
+    </w:p>
+    <w:p>
+      <w:pPr>
+        <w:pStyle w:val="ListParagraph"/>
+        <w:numPr>
+          <w:ilvl w:val="0"/>
+          <w:numId w:val="6"/>
+        </w:numPr>
+        <w:spacing w:before="60" w:after="100" w:afterAutospacing="1" w:line="240" w:lineRule="auto"/>
+        <w:rPr>
+          <w:rFonts w:eastAsia="Times New Roman" w:cs="Segoe UI"/>
+          <w:b/>
+          <w:color w:val="24292E"/>
+          <w:sz w:val="24"/>
+          <w:szCs w:val="24"/>
+        </w:rPr>
+      </w:pPr>
+      <w:r>
+        <w:rPr>
+          <w:rFonts w:eastAsia="Times New Roman" w:cs="Segoe UI"/>
+          <w:b/>
+          <w:color w:val="24292E"/>
+          <w:sz w:val="24"/>
+          <w:szCs w:val="24"/>
+        </w:rPr>
+        <w:t>Problem:</w:t>
+      </w:r>
+    </w:p>
+    <w:p>
+      <w:pPr>
+        <w:pStyle w:val="ListParagraph"/>
+        <w:numPr>
+          <w:ilvl w:val="1"/>
+          <w:numId w:val="6"/>
+        </w:numPr>
+        <w:spacing w:before="60" w:after="100" w:afterAutospacing="1" w:line="240" w:lineRule="auto"/>
+        <w:rPr>
+          <w:rFonts w:eastAsia="Times New Roman" w:cs="Segoe UI"/>
+          <w:b/>
+          <w:color w:val="24292E"/>
+          <w:sz w:val="24"/>
+          <w:szCs w:val="24"/>
+        </w:rPr>
+      </w:pPr>
+      <w:r>
+        <w:rPr>
+          <w:rFonts w:eastAsia="Times New Roman" w:cs="Segoe UI"/>
+          <w:b/>
+          <w:color w:val="24292E"/>
+          <w:sz w:val="24"/>
+          <w:szCs w:val="24"/>
+        </w:rPr>
+        <w:t>Size of subdivisions</w:t>
+      </w:r>
+    </w:p>
+    <w:p>
+      <w:pPr>
+        <w:pStyle w:val="ListParagraph"/>
+        <w:numPr>
+          <w:ilvl w:val="1"/>
+          <w:numId w:val="6"/>
+        </w:numPr>
+        <w:spacing w:before="60" w:after="100" w:afterAutospacing="1" w:line="240" w:lineRule="auto"/>
+        <w:rPr>
+          <w:rFonts w:eastAsia="Times New Roman" w:cs="Segoe UI"/>
+          <w:b/>
+          <w:color w:val="24292E"/>
+          <w:sz w:val="24"/>
+          <w:szCs w:val="24"/>
+        </w:rPr>
+      </w:pPr>
+      <w:r>
+        <w:rPr>
+          <w:rFonts w:eastAsia="Times New Roman" w:cs="Segoe UI"/>
+          <w:b/>
+          <w:color w:val="24292E"/>
+          <w:sz w:val="24"/>
+          <w:szCs w:val="24"/>
+        </w:rPr>
+        <w:lastRenderedPageBreak/>
+        <w:t xml:space="preserve">Large subdivisions </w:t>
+      </w:r>
+      <w:proofErr w:type="gramStart"/>
+      <w:r>
+        <w:rPr>
+          <w:rFonts w:eastAsia="Times New Roman" w:cs="Segoe UI"/>
+          <w:b/>
+          <w:color w:val="24292E"/>
+          <w:sz w:val="24"/>
+          <w:szCs w:val="24"/>
+        </w:rPr>
+        <w:t>may  generate</w:t>
+      </w:r>
+      <w:proofErr w:type="gramEnd"/>
+      <w:r>
+        <w:rPr>
+          <w:rFonts w:eastAsia="Times New Roman" w:cs="Segoe UI"/>
+          <w:b/>
+          <w:color w:val="24292E"/>
+          <w:sz w:val="24"/>
+          <w:szCs w:val="24"/>
+        </w:rPr>
+        <w:t xml:space="preserve"> good weights since they are too general?</w:t>
+      </w:r>
+    </w:p>
+    <w:p>
+      <w:pPr>
+        <w:pStyle w:val="ListParagraph"/>
+        <w:numPr>
+          <w:ilvl w:val="1"/>
+          <w:numId w:val="6"/>
+        </w:numPr>
+        <w:spacing w:before="60" w:after="100" w:afterAutospacing="1" w:line="240" w:lineRule="auto"/>
+        <w:rPr>
+          <w:rFonts w:eastAsia="Times New Roman" w:cs="Segoe UI"/>
+          <w:b/>
+          <w:color w:val="24292E"/>
+          <w:sz w:val="24"/>
+          <w:szCs w:val="24"/>
+        </w:rPr>
+      </w:pPr>
+      <w:r>
+        <w:rPr>
+          <w:rFonts w:eastAsia="Times New Roman" w:cs="Segoe UI"/>
+          <w:b/>
+          <w:color w:val="24292E"/>
+          <w:sz w:val="24"/>
+          <w:szCs w:val="24"/>
+        </w:rPr>
+        <w:t>Small subdivisions may work better but take longer training time?</w:t>
+      </w:r>
+    </w:p>
+    <w:p>
+      <w:pPr>
+        <w:pStyle w:val="ListParagraph"/>
+        <w:numPr>
+          <w:ilvl w:val="0"/>
+          <w:numId w:val="6"/>
+        </w:numPr>
+        <w:spacing w:before="60" w:after="100" w:afterAutospacing="1" w:line="240" w:lineRule="auto"/>
+        <w:rPr>
+          <w:rFonts w:eastAsia="Times New Roman" w:cs="Segoe UI"/>
+          <w:b/>
+          <w:color w:val="24292E"/>
+          <w:sz w:val="24"/>
+          <w:szCs w:val="24"/>
+        </w:rPr>
+      </w:pPr>
+      <w:r>
+        <w:rPr>
+          <w:rFonts w:eastAsia="Times New Roman" w:cs="Segoe UI"/>
+          <w:b/>
+          <w:color w:val="24292E"/>
+          <w:sz w:val="24"/>
+          <w:szCs w:val="24"/>
+        </w:rPr>
+        <w:t>Instead of monochrome, color by height as RGB?</w:t>
+      </w:r>
+    </w:p>
+    <w:p>
+      <w:pPr>
+        <w:pStyle w:val="ListParagraph"/>
+        <w:numPr>
+          <w:ilvl w:val="1"/>
+          <w:numId w:val="6"/>
+        </w:numPr>
+        <w:spacing w:before="60" w:after="100" w:afterAutospacing="1" w:line="240" w:lineRule="auto"/>
+        <w:rPr>
+          <w:rFonts w:eastAsia="Times New Roman" w:cs="Segoe UI"/>
+          <w:b/>
+          <w:color w:val="24292E"/>
+          <w:sz w:val="24"/>
+          <w:szCs w:val="24"/>
+        </w:rPr>
+      </w:pPr>
+      <w:r>
+        <w:rPr>
+          <w:rFonts w:eastAsia="Times New Roman" w:cs="Segoe UI"/>
+          <w:b/>
+          <w:color w:val="24292E"/>
+          <w:sz w:val="24"/>
+          <w:szCs w:val="24"/>
+        </w:rPr>
+        <w:t>Possibly increases resolution of features</w:t>
+      </w:r>
+    </w:p>
+    <w:p>
+      <w:pPr>
+        <w:pStyle w:val="ListParagraph"/>
+        <w:numPr>
+          <w:ilvl w:val="1"/>
+          <w:numId w:val="6"/>
+        </w:numPr>
+        <w:spacing w:before="60" w:after="100" w:afterAutospacing="1" w:line="240" w:lineRule="auto"/>
+        <w:rPr>
+          <w:rFonts w:eastAsia="Times New Roman" w:cs="Segoe UI"/>
+          <w:b/>
+          <w:color w:val="24292E"/>
+          <w:sz w:val="24"/>
+          <w:szCs w:val="24"/>
+        </w:rPr>
+      </w:pPr>
+      <w:r>
+        <w:rPr>
+          <w:rFonts w:eastAsia="Times New Roman" w:cs="Segoe UI"/>
+          <w:b/>
+          <w:color w:val="24292E"/>
+          <w:sz w:val="24"/>
+          <w:szCs w:val="24"/>
+        </w:rPr>
+        <w:t>Increases dimensionality</w:t>
+      </w:r>
+    </w:p>
+    <w:p>
+      <w:pPr>
+        <w:pStyle w:val="ListParagraph"/>
+        <w:numPr>
+          <w:ilvl w:val="1"/>
+          <w:numId w:val="6"/>
+        </w:numPr>
+        <w:spacing w:before="60" w:after="100" w:afterAutospacing="1" w:line="240" w:lineRule="auto"/>
+        <w:rPr>
+          <w:rFonts w:eastAsia="Times New Roman" w:cs="Segoe UI"/>
+          <w:b/>
+          <w:color w:val="24292E"/>
+          <w:sz w:val="24"/>
+          <w:szCs w:val="24"/>
+        </w:rPr>
+      </w:pPr>
+      <w:r>
+        <w:rPr>
+          <w:rFonts w:eastAsia="Times New Roman" w:cs="Segoe UI"/>
+          <w:b/>
+          <w:color w:val="24292E"/>
+          <w:sz w:val="24"/>
+          <w:szCs w:val="24"/>
+        </w:rPr>
+        <w:t>Training time?</w:t>
+      </w:r>
+    </w:p>
+    <w:p>
+      <w:pPr>
+        <w:pStyle w:val="ListParagraph"/>
+        <w:numPr>
+          <w:ilvl w:val="0"/>
+          <w:numId w:val="6"/>
+        </w:numPr>
+        <w:spacing w:before="60" w:after="100" w:afterAutospacing="1" w:line="240" w:lineRule="auto"/>
+        <w:rPr>
+          <w:rFonts w:eastAsia="Times New Roman" w:cs="Segoe UI"/>
+          <w:b/>
+          <w:color w:val="24292E"/>
+          <w:sz w:val="24"/>
+          <w:szCs w:val="24"/>
+        </w:rPr>
+      </w:pPr>
+      <w:r>
+        <w:rPr>
+          <w:rFonts w:eastAsia="Times New Roman" w:cs="Segoe UI"/>
+          <w:b/>
+          <w:color w:val="24292E"/>
+          <w:sz w:val="24"/>
+          <w:szCs w:val="24"/>
+        </w:rPr>
+        <w:t xml:space="preserve">‘static’ </w:t>
+      </w:r>
+      <w:r>
+        <w:rPr>
+          <w:rFonts w:eastAsia="Times New Roman" w:cs="Segoe UI"/>
+          <w:b/>
+          <w:color w:val="24292E"/>
+          <w:sz w:val="24"/>
+          <w:szCs w:val="24"/>
+        </w:rPr>
+        <w:t>Feature transforms</w:t>
+      </w:r>
+    </w:p>
+    <w:p>
+      <w:pPr>
+        <w:pStyle w:val="ListParagraph"/>
+        <w:numPr>
+          <w:ilvl w:val="1"/>
+          <w:numId w:val="6"/>
+        </w:numPr>
+        <w:spacing w:before="60" w:after="100" w:afterAutospacing="1" w:line="240" w:lineRule="auto"/>
+        <w:rPr>
+          <w:rFonts w:eastAsia="Times New Roman" w:cs="Segoe UI"/>
+          <w:b/>
+          <w:color w:val="24292E"/>
+          <w:sz w:val="24"/>
+          <w:szCs w:val="24"/>
+        </w:rPr>
+      </w:pPr>
+      <w:r>
+        <w:rPr>
+          <w:rFonts w:eastAsia="Times New Roman" w:cs="Segoe UI"/>
+          <w:b/>
+          <w:color w:val="24292E"/>
+          <w:sz w:val="24"/>
+          <w:szCs w:val="24"/>
+        </w:rPr>
+        <w:t>Cartesian to polar</w:t>
+      </w:r>
+    </w:p>
+    <w:p>
+      <w:pPr>
+        <w:pStyle w:val="ListParagraph"/>
+        <w:numPr>
+          <w:ilvl w:val="1"/>
+          <w:numId w:val="6"/>
+        </w:numPr>
+        <w:spacing w:before="60" w:after="100" w:afterAutospacing="1" w:line="240" w:lineRule="auto"/>
+        <w:rPr>
+          <w:rFonts w:eastAsia="Times New Roman" w:cs="Segoe UI"/>
+          <w:b/>
+          <w:color w:val="24292E"/>
+          <w:sz w:val="24"/>
+          <w:szCs w:val="24"/>
+        </w:rPr>
+      </w:pPr>
+      <w:r>
+        <w:rPr>
+          <w:rFonts w:eastAsia="Times New Roman" w:cs="Segoe UI"/>
+          <w:b/>
+          <w:color w:val="24292E"/>
+          <w:sz w:val="24"/>
+          <w:szCs w:val="24"/>
+        </w:rPr>
+        <w:t>Color histogram</w:t>
+      </w:r>
+      <w:r>
+        <w:rPr>
+          <w:rFonts w:eastAsia="Times New Roman" w:cs="Segoe UI"/>
+          <w:b/>
+          <w:color w:val="24292E"/>
+          <w:sz w:val="24"/>
+          <w:szCs w:val="24"/>
+        </w:rPr>
+        <w:t xml:space="preserve"> (global color)</w:t>
+      </w:r>
+    </w:p>
+    <w:p>
+      <w:pPr>
+        <w:pStyle w:val="ListParagraph"/>
+        <w:numPr>
+          <w:ilvl w:val="1"/>
+          <w:numId w:val="6"/>
+        </w:numPr>
+        <w:spacing w:before="60" w:after="100" w:afterAutospacing="1" w:line="240" w:lineRule="auto"/>
+        <w:rPr>
+          <w:rFonts w:eastAsia="Times New Roman" w:cs="Segoe UI"/>
+          <w:b/>
+          <w:color w:val="24292E"/>
+          <w:sz w:val="24"/>
+          <w:szCs w:val="24"/>
+        </w:rPr>
+      </w:pPr>
+      <w:r>
+        <w:rPr>
+          <w:rFonts w:eastAsia="Times New Roman" w:cs="Segoe UI"/>
+          <w:b/>
+          <w:color w:val="24292E"/>
+          <w:sz w:val="24"/>
+          <w:szCs w:val="24"/>
+        </w:rPr>
+        <w:t>Histogram of oriented gradients (edge information)</w:t>
+      </w:r>
+    </w:p>
+    <w:p>
+      <w:pPr>
+        <w:pStyle w:val="ListParagraph"/>
+        <w:numPr>
+          <w:ilvl w:val="1"/>
+          <w:numId w:val="6"/>
+        </w:numPr>
+        <w:spacing w:before="60" w:after="100" w:afterAutospacing="1" w:line="240" w:lineRule="auto"/>
+        <w:rPr>
+          <w:rFonts w:eastAsia="Times New Roman" w:cs="Segoe UI"/>
+          <w:b/>
+          <w:color w:val="24292E"/>
+          <w:sz w:val="24"/>
+          <w:szCs w:val="24"/>
+        </w:rPr>
+      </w:pPr>
+      <w:r>
+        <w:rPr>
+          <w:rFonts w:eastAsia="Times New Roman" w:cs="Segoe UI"/>
+          <w:b/>
+          <w:color w:val="24292E"/>
+          <w:sz w:val="24"/>
+          <w:szCs w:val="24"/>
+        </w:rPr>
+        <w:t xml:space="preserve">Bag of words : random patches – to </w:t>
+      </w:r>
+      <w:r>
+        <w:rPr>
+          <w:rFonts w:eastAsia="Times New Roman" w:cs="Segoe UI"/>
+          <w:b/>
+          <w:color w:val="24292E"/>
+          <w:sz w:val="24"/>
+          <w:szCs w:val="24"/>
+        </w:rPr>
+        <w:t>–</w:t>
+      </w:r>
+      <w:r>
+        <w:rPr>
+          <w:rFonts w:eastAsia="Times New Roman" w:cs="Segoe UI"/>
+          <w:b/>
+          <w:color w:val="24292E"/>
+          <w:sz w:val="24"/>
+          <w:szCs w:val="24"/>
+        </w:rPr>
+        <w:t xml:space="preserve"> encoding</w:t>
+      </w:r>
+    </w:p>
+    <w:p>
+      <w:pPr>
+        <w:pStyle w:val="ListParagraph"/>
+        <w:numPr>
+          <w:ilvl w:val="1"/>
+          <w:numId w:val="6"/>
+        </w:numPr>
+        <w:spacing w:before="60" w:after="100" w:afterAutospacing="1" w:line="240" w:lineRule="auto"/>
+        <w:rPr>
+          <w:rFonts w:eastAsia="Times New Roman" w:cs="Segoe UI"/>
+          <w:b/>
+          <w:color w:val="24292E"/>
+          <w:sz w:val="24"/>
+          <w:szCs w:val="24"/>
+        </w:rPr>
+      </w:pPr>
+      <w:r>
+        <w:rPr>
+          <w:rFonts w:eastAsia="Times New Roman" w:cs="Segoe UI"/>
+          <w:b/>
+          <w:color w:val="24292E"/>
+          <w:sz w:val="24"/>
+          <w:szCs w:val="24"/>
+        </w:rPr>
+        <w:t>CNN extracts feature transforms itself</w:t>
+      </w:r>
+      <w:bookmarkStart w:id="0" w:name="_GoBack"/>
+      <w:bookmarkEnd w:id="0"/>
+    </w:p>
+    <w:p>
+      <w:pPr>
         <w:spacing w:before="360" w:after="240" w:line="240" w:lineRule="auto"/>
         <w:outlineLvl w:val="2"/>
         <w:rPr>
@@ -1478,7 +2211,27 @@
           <w:sz w:val="24"/>
           <w:szCs w:val="24"/>
         </w:rPr>
-        <w:t>In this section, you will need to provide a clearly defined benchmark result or threshold for comparing across performances obtained by your solution. The reasoning behind the benchmark (in the case where it is not an established result) should be discussed. Questions to ask yourself when writing this section:</w:t>
+        <w:t xml:space="preserve">In this section, you will need to provide a clearly defined benchmark result or threshold for comparing across performances obtained by your solution. The reasoning behind the benchmark (in the case where it is not an established result) should be discussed. Questions to ask </w:t>
+      </w:r>
+      <w:proofErr w:type="gramStart"/>
+      <w:r>
+        <w:rPr>
+          <w:rFonts w:eastAsia="Times New Roman" w:cs="Segoe UI"/>
+          <w:color w:val="24292E"/>
+          <w:sz w:val="24"/>
+          <w:szCs w:val="24"/>
+        </w:rPr>
+        <w:t>yourself</w:t>
+      </w:r>
+      <w:proofErr w:type="gramEnd"/>
+      <w:r>
+        <w:rPr>
+          <w:rFonts w:eastAsia="Times New Roman" w:cs="Segoe UI"/>
+          <w:color w:val="24292E"/>
+          <w:sz w:val="24"/>
+          <w:szCs w:val="24"/>
+        </w:rPr>
+        <w:t xml:space="preserve"> when writing this section:</w:t>
       </w:r>
     </w:p>
     <w:p>
@@ -1504,31 +2257,7 @@
           <w:sz w:val="24"/>
           <w:szCs w:val="24"/>
         </w:rPr>
-        <w:t xml:space="preserve">Has some result or value been </w:t>
-      </w:r>
-      <w:proofErr w:type="gramStart"/>
-      <w:r>
-        <w:rPr>
-          <w:rFonts w:eastAsia="Times New Roman" w:cs="Segoe UI"/>
-          <w:i/>
-          <w:iCs/>
-          <w:color w:val="24292E"/>
-          <w:sz w:val="24"/>
-          <w:szCs w:val="24"/>
-        </w:rPr>
-        <w:t>provided that</w:t>
-      </w:r>
-      <w:proofErr w:type="gramEnd"/>
-      <w:r>
-        <w:rPr>
-          <w:rFonts w:eastAsia="Times New Roman" w:cs="Segoe UI"/>
-          <w:i/>
-          <w:iCs/>
-          <w:color w:val="24292E"/>
-          <w:sz w:val="24"/>
-          <w:szCs w:val="24"/>
-        </w:rPr>
-        <w:t xml:space="preserve"> acts as a benchmark for measuring performance?</w:t>
+        <w:t>Has some result or value been provided that acts as a benchmark for measuring performance?</w:t>
       </w:r>
     </w:p>
     <w:p>
@@ -1642,7 +2371,31 @@
           <w:sz w:val="24"/>
           <w:szCs w:val="24"/>
         </w:rPr>
-        <w:t>(approx. 3-5 pages)</w:t>
+        <w:t>(</w:t>
+      </w:r>
+      <w:proofErr w:type="gramStart"/>
+      <w:r>
+        <w:rPr>
+          <w:rFonts w:eastAsia="Times New Roman" w:cs="Segoe UI"/>
+          <w:i/>
+          <w:iCs/>
+          <w:color w:val="24292E"/>
+          <w:sz w:val="24"/>
+          <w:szCs w:val="24"/>
+        </w:rPr>
+        <w:t>approx</w:t>
+      </w:r>
+      <w:proofErr w:type="gramEnd"/>
+      <w:r>
+        <w:rPr>
+          <w:rFonts w:eastAsia="Times New Roman" w:cs="Segoe UI"/>
+          <w:i/>
+          <w:iCs/>
+          <w:color w:val="24292E"/>
+          <w:sz w:val="24"/>
+          <w:szCs w:val="24"/>
+        </w:rPr>
+        <w:t>. 3-5 pages)</w:t>
       </w:r>
     </w:p>
     <w:p>
@@ -1687,7 +2440,7 @@
           <w:sz w:val="24"/>
           <w:szCs w:val="24"/>
         </w:rPr>
-        <w:t xml:space="preserve">In this section, </w:t>
+        <w:t xml:space="preserve">In this section, all of your preprocessing steps will need to be clearly documented, if any were necessary. From the previous section, any of the abnormalities or characteristics that you identified about the dataset will be addressed and corrected here. Questions to ask </w:t>
       </w:r>
       <w:proofErr w:type="gramStart"/>
       <w:r>
@@ -1697,7 +2450,7 @@
           <w:sz w:val="24"/>
           <w:szCs w:val="24"/>
         </w:rPr>
-        <w:t>all of</w:t>
+        <w:t>yourself</w:t>
       </w:r>
       <w:proofErr w:type="gramEnd"/>
       <w:r>
@@ -1707,7 +2460,7 @@
           <w:sz w:val="24"/>
           <w:szCs w:val="24"/>
         </w:rPr>
-        <w:t xml:space="preserve"> your preprocessing steps will need to be clearly documented, if any were necessary. From the previous section, any of the abnormalities or characteristics that you identified about the dataset will be addressed and corrected here. Questions to ask yourself when writing this section:</w:t>
+        <w:t xml:space="preserve"> when writing this section:</w:t>
       </w:r>
     </w:p>
     <w:p>
@@ -1733,31 +2486,7 @@
           <w:sz w:val="24"/>
           <w:szCs w:val="24"/>
         </w:rPr>
-        <w:t xml:space="preserve">If the algorithms chosen </w:t>
-      </w:r>
-      <w:proofErr w:type="gramStart"/>
-      <w:r>
-        <w:rPr>
-          <w:rFonts w:eastAsia="Times New Roman" w:cs="Segoe UI"/>
-          <w:i/>
-          <w:iCs/>
-          <w:color w:val="24292E"/>
-          <w:sz w:val="24"/>
-          <w:szCs w:val="24"/>
-        </w:rPr>
-        <w:t>require</w:t>
-      </w:r>
-      <w:proofErr w:type="gramEnd"/>
-      <w:r>
-        <w:rPr>
-          <w:rFonts w:eastAsia="Times New Roman" w:cs="Segoe UI"/>
-          <w:i/>
-          <w:iCs/>
-          <w:color w:val="24292E"/>
-          <w:sz w:val="24"/>
-          <w:szCs w:val="24"/>
-        </w:rPr>
-        <w:t xml:space="preserve"> preprocessing steps like feature selection or feature transformations, have they been properly documented?</w:t>
+        <w:t>If the algorithms chosen require preprocessing steps like feature selection or feature transformations, have they been properly documented?</w:t>
       </w:r>
     </w:p>
     <w:p>
@@ -1878,7 +2607,27 @@
           <w:sz w:val="24"/>
           <w:szCs w:val="24"/>
         </w:rPr>
-        <w:t>In this section, the process for which metrics, algorithms, and techniques that you implemented for the given data will need to be clearly documented. It should be abundantly clear how the implementation was carried out, and discussion should be made regarding any complications that occurred during this process. Questions to ask yourself when writing this section:</w:t>
+        <w:t xml:space="preserve">In this section, the process for which metrics, algorithms, and techniques that you implemented for the given data will need to be clearly documented. It should be abundantly clear how the implementation was carried out, and discussion should be made regarding any complications that occurred during this process. Questions to ask </w:t>
+      </w:r>
+      <w:proofErr w:type="gramStart"/>
+      <w:r>
+        <w:rPr>
+          <w:rFonts w:eastAsia="Times New Roman" w:cs="Segoe UI"/>
+          <w:color w:val="24292E"/>
+          <w:sz w:val="24"/>
+          <w:szCs w:val="24"/>
+        </w:rPr>
+        <w:t>yourself</w:t>
+      </w:r>
+      <w:proofErr w:type="gramEnd"/>
+      <w:r>
+        <w:rPr>
+          <w:rFonts w:eastAsia="Times New Roman" w:cs="Segoe UI"/>
+          <w:color w:val="24292E"/>
+          <w:sz w:val="24"/>
+          <w:szCs w:val="24"/>
+        </w:rPr>
+        <w:t xml:space="preserve"> when writing this section:</w:t>
       </w:r>
     </w:p>
     <w:p>
@@ -2011,7 +2760,27 @@
           <w:szCs w:val="24"/>
         </w:rPr>
         <w:lastRenderedPageBreak/>
-        <w:t>refinement category. Your initial and final solutions should be reported, as well as any significant intermediate results as necessary. Questions to ask yourself when writing this section:</w:t>
+        <w:t xml:space="preserve">refinement category. Your initial and final solutions should be reported, as well as any significant intermediate results as necessary. Questions to ask </w:t>
+      </w:r>
+      <w:proofErr w:type="gramStart"/>
+      <w:r>
+        <w:rPr>
+          <w:rFonts w:eastAsia="Times New Roman" w:cs="Segoe UI"/>
+          <w:color w:val="24292E"/>
+          <w:sz w:val="24"/>
+          <w:szCs w:val="24"/>
+        </w:rPr>
+        <w:t>yourself</w:t>
+      </w:r>
+      <w:proofErr w:type="gramEnd"/>
+      <w:r>
+        <w:rPr>
+          <w:rFonts w:eastAsia="Times New Roman" w:cs="Segoe UI"/>
+          <w:color w:val="24292E"/>
+          <w:sz w:val="24"/>
+          <w:szCs w:val="24"/>
+        </w:rPr>
+        <w:t xml:space="preserve"> when writing this section:</w:t>
       </w:r>
     </w:p>
     <w:p>
@@ -2177,7 +2946,31 @@
           <w:sz w:val="24"/>
           <w:szCs w:val="24"/>
         </w:rPr>
-        <w:t>(approx. 2-3 pages)</w:t>
+        <w:t>(</w:t>
+      </w:r>
+      <w:proofErr w:type="gramStart"/>
+      <w:r>
+        <w:rPr>
+          <w:rFonts w:eastAsia="Times New Roman" w:cs="Segoe UI"/>
+          <w:i/>
+          <w:iCs/>
+          <w:color w:val="24292E"/>
+          <w:sz w:val="24"/>
+          <w:szCs w:val="24"/>
+        </w:rPr>
+        <w:t>approx</w:t>
+      </w:r>
+      <w:proofErr w:type="gramEnd"/>
+      <w:r>
+        <w:rPr>
+          <w:rFonts w:eastAsia="Times New Roman" w:cs="Segoe UI"/>
+          <w:i/>
+          <w:iCs/>
+          <w:color w:val="24292E"/>
+          <w:sz w:val="24"/>
+          <w:szCs w:val="24"/>
+        </w:rPr>
+        <w:t>. 2-3 pages)</w:t>
       </w:r>
     </w:p>
     <w:p>
@@ -2222,7 +3015,27 @@
           <w:sz w:val="24"/>
           <w:szCs w:val="24"/>
         </w:rPr>
-        <w:t>In this section, the final model and any supporting qualities should be evaluated in detail. It should be clear how the final model was derived and why this model was chosen. In addition, some type of analysis should be used to validate the robustness of this model and its solution, such as manipulating the input data or environment to see how the model’s solution is affected (this is called sensitivity analysis). Questions to ask yourself when writing this section:</w:t>
+        <w:t xml:space="preserve">In this section, the final model and any supporting qualities should be evaluated in detail. It should be clear how the final model was derived and why this model was chosen. In addition, some type of analysis should be used to validate the robustness of this model and its solution, such as manipulating the input data or environment to see how the model’s solution is affected (this is called sensitivity analysis). Questions to ask </w:t>
+      </w:r>
+      <w:proofErr w:type="gramStart"/>
+      <w:r>
+        <w:rPr>
+          <w:rFonts w:eastAsia="Times New Roman" w:cs="Segoe UI"/>
+          <w:color w:val="24292E"/>
+          <w:sz w:val="24"/>
+          <w:szCs w:val="24"/>
+        </w:rPr>
+        <w:t>yourself</w:t>
+      </w:r>
+      <w:proofErr w:type="gramEnd"/>
+      <w:r>
+        <w:rPr>
+          <w:rFonts w:eastAsia="Times New Roman" w:cs="Segoe UI"/>
+          <w:color w:val="24292E"/>
+          <w:sz w:val="24"/>
+          <w:szCs w:val="24"/>
+        </w:rPr>
+        <w:t xml:space="preserve"> when writing this section:</w:t>
       </w:r>
     </w:p>
     <w:p>
@@ -2371,7 +3184,27 @@
           <w:sz w:val="24"/>
           <w:szCs w:val="24"/>
         </w:rPr>
-        <w:t>In this section, your model’s final solution and its results should be compared to the benchmark you established earlier in the project using some type of statistical analysis. You should also justify whether these results and the solution are significant enough to have solved the problem posed in the project. Questions to ask yourself when writing this section:</w:t>
+        <w:t xml:space="preserve">In this section, your model’s final solution and its results should be compared to the benchmark you established earlier in the project using some type of statistical analysis. You should also justify whether these results and the solution are significant enough to have solved the problem posed in the project. Questions to ask </w:t>
+      </w:r>
+      <w:proofErr w:type="gramStart"/>
+      <w:r>
+        <w:rPr>
+          <w:rFonts w:eastAsia="Times New Roman" w:cs="Segoe UI"/>
+          <w:color w:val="24292E"/>
+          <w:sz w:val="24"/>
+          <w:szCs w:val="24"/>
+        </w:rPr>
+        <w:t>yourself</w:t>
+      </w:r>
+      <w:proofErr w:type="gramEnd"/>
+      <w:r>
+        <w:rPr>
+          <w:rFonts w:eastAsia="Times New Roman" w:cs="Segoe UI"/>
+          <w:color w:val="24292E"/>
+          <w:sz w:val="24"/>
+          <w:szCs w:val="24"/>
+        </w:rPr>
+        <w:t xml:space="preserve"> when writing this section:</w:t>
       </w:r>
     </w:p>
     <w:p>
@@ -2397,31 +3230,7 @@
           <w:sz w:val="24"/>
           <w:szCs w:val="24"/>
         </w:rPr>
-        <w:t xml:space="preserve">Are the </w:t>
-      </w:r>
-      <w:proofErr w:type="gramStart"/>
-      <w:r>
-        <w:rPr>
-          <w:rFonts w:eastAsia="Times New Roman" w:cs="Segoe UI"/>
-          <w:i/>
-          <w:iCs/>
-          <w:color w:val="24292E"/>
-          <w:sz w:val="24"/>
-          <w:szCs w:val="24"/>
-        </w:rPr>
-        <w:t>final results</w:t>
-      </w:r>
-      <w:proofErr w:type="gramEnd"/>
-      <w:r>
-        <w:rPr>
-          <w:rFonts w:eastAsia="Times New Roman" w:cs="Segoe UI"/>
-          <w:i/>
-          <w:iCs/>
-          <w:color w:val="24292E"/>
-          <w:sz w:val="24"/>
-          <w:szCs w:val="24"/>
-        </w:rPr>
-        <w:t xml:space="preserve"> found stronger than the benchmark result reported earlier?</w:t>
+        <w:t>Are the final results found stronger than the benchmark result reported earlier?</w:t>
       </w:r>
     </w:p>
     <w:p>
@@ -2561,7 +3370,31 @@
           <w:sz w:val="24"/>
           <w:szCs w:val="24"/>
         </w:rPr>
-        <w:t>(approx. 1-2 pages)</w:t>
+        <w:t>(</w:t>
+      </w:r>
+      <w:proofErr w:type="gramStart"/>
+      <w:r>
+        <w:rPr>
+          <w:rFonts w:eastAsia="Times New Roman" w:cs="Segoe UI"/>
+          <w:i/>
+          <w:iCs/>
+          <w:color w:val="24292E"/>
+          <w:sz w:val="24"/>
+          <w:szCs w:val="24"/>
+        </w:rPr>
+        <w:t>approx</w:t>
+      </w:r>
+      <w:proofErr w:type="gramEnd"/>
+      <w:r>
+        <w:rPr>
+          <w:rFonts w:eastAsia="Times New Roman" w:cs="Segoe UI"/>
+          <w:i/>
+          <w:iCs/>
+          <w:color w:val="24292E"/>
+          <w:sz w:val="24"/>
+          <w:szCs w:val="24"/>
+        </w:rPr>
+        <w:t>. 1-2 pages)</w:t>
       </w:r>
     </w:p>
     <w:p>
@@ -2606,7 +3439,27 @@
           <w:sz w:val="24"/>
           <w:szCs w:val="24"/>
         </w:rPr>
-        <w:t>In this section, you will need to provide some form of visualization that emphasizes an important quality about the project. It is much more free-form, but should reasonably support a significant result or characteristic about the problem that you want to discuss. Questions to ask yourself when writing this section:</w:t>
+        <w:t xml:space="preserve">In this section, you will need to provide some form of visualization that emphasizes an important quality about the project. It is much more free-form, but should reasonably support a significant result or characteristic about the problem that you want to discuss. Questions to ask </w:t>
+      </w:r>
+      <w:proofErr w:type="gramStart"/>
+      <w:r>
+        <w:rPr>
+          <w:rFonts w:eastAsia="Times New Roman" w:cs="Segoe UI"/>
+          <w:color w:val="24292E"/>
+          <w:sz w:val="24"/>
+          <w:szCs w:val="24"/>
+        </w:rPr>
+        <w:t>yourself</w:t>
+      </w:r>
+      <w:proofErr w:type="gramEnd"/>
+      <w:r>
+        <w:rPr>
+          <w:rFonts w:eastAsia="Times New Roman" w:cs="Segoe UI"/>
+          <w:color w:val="24292E"/>
+          <w:sz w:val="24"/>
+          <w:szCs w:val="24"/>
+        </w:rPr>
+        <w:t xml:space="preserve"> when writing this section:</w:t>
       </w:r>
     </w:p>
     <w:p>
@@ -2729,7 +3582,7 @@
           <w:sz w:val="24"/>
           <w:szCs w:val="24"/>
         </w:rPr>
-        <w:t xml:space="preserve">In this section, you will summarize the entire end-to-end problem solution and discuss one or two </w:t>
+        <w:t xml:space="preserve">In this section, you will summarize the entire end-to-end problem solution and discuss one or two particular aspects of the project you found interesting or difficult. You are expected to reflect on the project as a whole to show that you have a firm understanding of the entire process employed in your work. Questions to ask </w:t>
       </w:r>
       <w:proofErr w:type="gramStart"/>
       <w:r>
@@ -2739,7 +3592,7 @@
           <w:sz w:val="24"/>
           <w:szCs w:val="24"/>
         </w:rPr>
-        <w:t>particular aspects</w:t>
+        <w:t>yourself</w:t>
       </w:r>
       <w:proofErr w:type="gramEnd"/>
       <w:r>
@@ -2749,27 +3602,7 @@
           <w:sz w:val="24"/>
           <w:szCs w:val="24"/>
         </w:rPr>
-        <w:t xml:space="preserve"> of the project you found interesting or difficult. You are expected to reflect on the project </w:t>
-      </w:r>
-      <w:proofErr w:type="gramStart"/>
-      <w:r>
-        <w:rPr>
-          <w:rFonts w:eastAsia="Times New Roman" w:cs="Segoe UI"/>
-          <w:color w:val="24292E"/>
-          <w:sz w:val="24"/>
-          <w:szCs w:val="24"/>
-        </w:rPr>
-        <w:t>as a whole to</w:t>
-      </w:r>
-      <w:proofErr w:type="gramEnd"/>
-      <w:r>
-        <w:rPr>
-          <w:rFonts w:eastAsia="Times New Roman" w:cs="Segoe UI"/>
-          <w:color w:val="24292E"/>
-          <w:sz w:val="24"/>
-          <w:szCs w:val="24"/>
-        </w:rPr>
-        <w:t xml:space="preserve"> show that you have a firm understanding of the entire process employed in your work. Questions to ask yourself when writing this section:</w:t>
+        <w:t xml:space="preserve"> when writing this section:</w:t>
       </w:r>
     </w:p>
     <w:p>
@@ -2928,7 +3761,27 @@
           <w:szCs w:val="24"/>
         </w:rPr>
         <w:lastRenderedPageBreak/>
-        <w:t>changes are considered and compared/contrasted to your current solution. Questions to ask yourself when writing this section:</w:t>
+        <w:t xml:space="preserve">changes are considered and compared/contrasted to your current solution. Questions to ask </w:t>
+      </w:r>
+      <w:proofErr w:type="gramStart"/>
+      <w:r>
+        <w:rPr>
+          <w:rFonts w:eastAsia="Times New Roman" w:cs="Segoe UI"/>
+          <w:color w:val="24292E"/>
+          <w:sz w:val="24"/>
+          <w:szCs w:val="24"/>
+        </w:rPr>
+        <w:t>yourself</w:t>
+      </w:r>
+      <w:proofErr w:type="gramEnd"/>
+      <w:r>
+        <w:rPr>
+          <w:rFonts w:eastAsia="Times New Roman" w:cs="Segoe UI"/>
+          <w:color w:val="24292E"/>
+          <w:sz w:val="24"/>
+          <w:szCs w:val="24"/>
+        </w:rPr>
+        <w:t xml:space="preserve"> when writing this section:</w:t>
       </w:r>
     </w:p>
     <w:p>
@@ -3021,8 +3874,8 @@
 </file>
 
 <file path=word/numbering.xml><?xml version="1.0" encoding="utf-8"?>
-<w:numbering xmlns:wpc="http://schemas.microsoft.com/office/word/2010/wordprocessingCanvas" xmlns:cx="http://schemas.microsoft.com/office/drawing/2014/chartex" xmlns:cx1="http://schemas.microsoft.com/office/drawing/2015/9/8/chartex" xmlns:cx2="http://schemas.microsoft.com/office/drawing/2015/10/21/chartex" xmlns:cx3="http://schemas.microsoft.com/office/drawing/2016/5/9/chartex" xmlns:cx4="http://schemas.microsoft.com/office/drawing/2016/5/10/chartex" xmlns:cx5="http://schemas.microsoft.com/office/drawing/2016/5/11/chartex" xmlns:cx6="http://schemas.microsoft.com/office/drawing/2016/5/12/chartex" xmlns:cx7="http://schemas.microsoft.com/office/drawing/2016/5/13/chartex" xmlns:cx8="http://schemas.microsoft.com/office/drawing/2016/5/14/chartex" xmlns:mc="http://schemas.openxmlformats.org/markup-compatibility/2006" xmlns:aink="http://schemas.microsoft.com/office/drawing/2016/ink" xmlns:am3d="http://schemas.microsoft.com/office/drawing/2017/model3d" xmlns:o="urn:schemas-microsoft-com:office:office" xmlns:r="http://schemas.openxmlformats.org/officeDocument/2006/relationships" xmlns:m="http://schemas.openxmlformats.org/officeDocument/2006/math" xmlns:v="urn:schemas-microsoft-com:vml" xmlns:wp14="http://schemas.microsoft.com/office/word/2010/wordprocessingDrawing" xmlns:wp="http://schemas.openxmlformats.org/drawingml/2006/wordprocessingDrawing" xmlns:w10="urn:schemas-microsoft-com:office:word" xmlns:w="http://schemas.openxmlformats.org/wordprocessingml/2006/main" xmlns:w14="http://schemas.microsoft.com/office/word/2010/wordml" xmlns:w15="http://schemas.microsoft.com/office/word/2012/wordml" xmlns:w16cid="http://schemas.microsoft.com/office/word/2016/wordml/cid" xmlns:w16se="http://schemas.microsoft.com/office/word/2015/wordml/symex" xmlns:wpg="http://schemas.microsoft.com/office/word/2010/wordprocessingGroup" xmlns:wpi="http://schemas.microsoft.com/office/word/2010/wordprocessingInk" xmlns:wne="http://schemas.microsoft.com/office/word/2006/wordml" xmlns:wps="http://schemas.microsoft.com/office/word/2010/wordprocessingShape" mc:Ignorable="w14 w15 w16se w16cid wp14">
-  <w:abstractNum w:abstractNumId="0" w15:restartNumberingAfterBreak="0">
+<w:numbering xmlns:wpc="http://schemas.microsoft.com/office/word/2010/wordprocessingCanvas" xmlns:mc="http://schemas.openxmlformats.org/markup-compatibility/2006" xmlns:o="urn:schemas-microsoft-com:office:office" xmlns:r="http://schemas.openxmlformats.org/officeDocument/2006/relationships" xmlns:m="http://schemas.openxmlformats.org/officeDocument/2006/math" xmlns:v="urn:schemas-microsoft-com:vml" xmlns:wp14="http://schemas.microsoft.com/office/word/2010/wordprocessingDrawing" xmlns:wp="http://schemas.openxmlformats.org/drawingml/2006/wordprocessingDrawing" xmlns:w10="urn:schemas-microsoft-com:office:word" xmlns:w="http://schemas.openxmlformats.org/wordprocessingml/2006/main" xmlns:w14="http://schemas.microsoft.com/office/word/2010/wordml" xmlns:wpg="http://schemas.microsoft.com/office/word/2010/wordprocessingGroup" xmlns:wpi="http://schemas.microsoft.com/office/word/2010/wordprocessingInk" xmlns:wne="http://schemas.microsoft.com/office/word/2006/wordml" xmlns:wps="http://schemas.microsoft.com/office/word/2010/wordprocessingShape" mc:Ignorable="w14 wp14">
+  <w:abstractNum w:abstractNumId="0">
     <w:nsid w:val="08350EE9"/>
     <w:multiLevelType w:val="multilevel"/>
     <w:tmpl w:val="82403B1C"/>
@@ -3042,7 +3895,7 @@
         <w:sz w:val="20"/>
       </w:rPr>
     </w:lvl>
-    <w:lvl w:ilvl="1" w:tentative="1">
+    <w:lvl w:ilvl="1">
       <w:start w:val="1"/>
       <w:numFmt w:val="bullet"/>
       <w:lvlText w:val="o"/>
@@ -3171,7 +4024,7 @@
       </w:rPr>
     </w:lvl>
   </w:abstractNum>
-  <w:abstractNum w:abstractNumId="1" w15:restartNumberingAfterBreak="0">
+  <w:abstractNum w:abstractNumId="1">
     <w:nsid w:val="0DF64A47"/>
     <w:multiLevelType w:val="multilevel"/>
     <w:tmpl w:val="96CA69D0"/>
@@ -3320,7 +4173,7 @@
       </w:rPr>
     </w:lvl>
   </w:abstractNum>
-  <w:abstractNum w:abstractNumId="2" w15:restartNumberingAfterBreak="0">
+  <w:abstractNum w:abstractNumId="2">
     <w:nsid w:val="154F1D11"/>
     <w:multiLevelType w:val="multilevel"/>
     <w:tmpl w:val="B5448F76"/>
@@ -3469,7 +4322,7 @@
       </w:rPr>
     </w:lvl>
   </w:abstractNum>
-  <w:abstractNum w:abstractNumId="3" w15:restartNumberingAfterBreak="0">
+  <w:abstractNum w:abstractNumId="3">
     <w:nsid w:val="258D5DDF"/>
     <w:multiLevelType w:val="multilevel"/>
     <w:tmpl w:val="DC22B5FA"/>
@@ -3618,7 +4471,7 @@
       </w:rPr>
     </w:lvl>
   </w:abstractNum>
-  <w:abstractNum w:abstractNumId="4" w15:restartNumberingAfterBreak="0">
+  <w:abstractNum w:abstractNumId="4">
     <w:nsid w:val="35385354"/>
     <w:multiLevelType w:val="multilevel"/>
     <w:tmpl w:val="FC307BB6"/>
@@ -3767,7 +4620,7 @@
       </w:rPr>
     </w:lvl>
   </w:abstractNum>
-  <w:abstractNum w:abstractNumId="5" w15:restartNumberingAfterBreak="0">
+  <w:abstractNum w:abstractNumId="5">
     <w:nsid w:val="386F35F7"/>
     <w:multiLevelType w:val="multilevel"/>
     <w:tmpl w:val="12BC3A1A"/>
@@ -3916,7 +4769,7 @@
       </w:rPr>
     </w:lvl>
   </w:abstractNum>
-  <w:abstractNum w:abstractNumId="6" w15:restartNumberingAfterBreak="0">
+  <w:abstractNum w:abstractNumId="6">
     <w:nsid w:val="3DDD0A08"/>
     <w:multiLevelType w:val="multilevel"/>
     <w:tmpl w:val="FB30FB04"/>
@@ -4065,7 +4918,7 @@
       </w:rPr>
     </w:lvl>
   </w:abstractNum>
-  <w:abstractNum w:abstractNumId="7" w15:restartNumberingAfterBreak="0">
+  <w:abstractNum w:abstractNumId="7">
     <w:nsid w:val="46FF5E18"/>
     <w:multiLevelType w:val="multilevel"/>
     <w:tmpl w:val="258A7D92"/>
@@ -4214,7 +5067,7 @@
       </w:rPr>
     </w:lvl>
   </w:abstractNum>
-  <w:abstractNum w:abstractNumId="8" w15:restartNumberingAfterBreak="0">
+  <w:abstractNum w:abstractNumId="8">
     <w:nsid w:val="48441762"/>
     <w:multiLevelType w:val="multilevel"/>
     <w:tmpl w:val="615EEDFC"/>
@@ -4363,7 +5216,7 @@
       </w:rPr>
     </w:lvl>
   </w:abstractNum>
-  <w:abstractNum w:abstractNumId="9" w15:restartNumberingAfterBreak="0">
+  <w:abstractNum w:abstractNumId="9">
     <w:nsid w:val="489672CB"/>
     <w:multiLevelType w:val="multilevel"/>
     <w:tmpl w:val="55868E18"/>
@@ -4512,7 +5365,7 @@
       </w:rPr>
     </w:lvl>
   </w:abstractNum>
-  <w:abstractNum w:abstractNumId="10" w15:restartNumberingAfterBreak="0">
+  <w:abstractNum w:abstractNumId="10">
     <w:nsid w:val="4CDE2F1D"/>
     <w:multiLevelType w:val="multilevel"/>
     <w:tmpl w:val="32BCC370"/>
@@ -4661,7 +5514,7 @@
       </w:rPr>
     </w:lvl>
   </w:abstractNum>
-  <w:abstractNum w:abstractNumId="11" w15:restartNumberingAfterBreak="0">
+  <w:abstractNum w:abstractNumId="11">
     <w:nsid w:val="53202F96"/>
     <w:multiLevelType w:val="multilevel"/>
     <w:tmpl w:val="709C8CD6"/>
@@ -4810,7 +5663,7 @@
       </w:rPr>
     </w:lvl>
   </w:abstractNum>
-  <w:abstractNum w:abstractNumId="12" w15:restartNumberingAfterBreak="0">
+  <w:abstractNum w:abstractNumId="12">
     <w:nsid w:val="545C17E3"/>
     <w:multiLevelType w:val="multilevel"/>
     <w:tmpl w:val="0786012E"/>
@@ -4959,7 +5812,7 @@
       </w:rPr>
     </w:lvl>
   </w:abstractNum>
-  <w:abstractNum w:abstractNumId="13" w15:restartNumberingAfterBreak="0">
+  <w:abstractNum w:abstractNumId="13">
     <w:nsid w:val="5C237BE5"/>
     <w:multiLevelType w:val="multilevel"/>
     <w:tmpl w:val="A1F83978"/>
@@ -5108,7 +5961,7 @@
       </w:rPr>
     </w:lvl>
   </w:abstractNum>
-  <w:abstractNum w:abstractNumId="14" w15:restartNumberingAfterBreak="0">
+  <w:abstractNum w:abstractNumId="14">
     <w:nsid w:val="67DB0FBF"/>
     <w:multiLevelType w:val="hybridMultilevel"/>
     <w:tmpl w:val="74E03570"/>
@@ -5221,7 +6074,7 @@
       </w:rPr>
     </w:lvl>
   </w:abstractNum>
-  <w:abstractNum w:abstractNumId="15" w15:restartNumberingAfterBreak="0">
+  <w:abstractNum w:abstractNumId="15">
     <w:nsid w:val="7B455C38"/>
     <w:multiLevelType w:val="multilevel"/>
     <w:tmpl w:val="1BACDF1A"/>
@@ -5422,7 +6275,7 @@
 </file>
 
 <file path=word/styles.xml><?xml version="1.0" encoding="utf-8"?>
-<w:styles xmlns:mc="http://schemas.openxmlformats.org/markup-compatibility/2006" xmlns:r="http://schemas.openxmlformats.org/officeDocument/2006/relationships" xmlns:w="http://schemas.openxmlformats.org/wordprocessingml/2006/main" xmlns:w14="http://schemas.microsoft.com/office/word/2010/wordml" xmlns:w15="http://schemas.microsoft.com/office/word/2012/wordml" xmlns:w16cid="http://schemas.microsoft.com/office/word/2016/wordml/cid" xmlns:w16se="http://schemas.microsoft.com/office/word/2015/wordml/symex" mc:Ignorable="w14 w15 w16se w16cid">
+<w:styles xmlns:mc="http://schemas.openxmlformats.org/markup-compatibility/2006" xmlns:r="http://schemas.openxmlformats.org/officeDocument/2006/relationships" xmlns:w="http://schemas.openxmlformats.org/wordprocessingml/2006/main" xmlns:w14="http://schemas.microsoft.com/office/word/2010/wordml" mc:Ignorable="w14">
   <w:docDefaults>
     <w:rPrDefault>
       <w:rPr>
@@ -5438,382 +6291,144 @@
       </w:pPr>
     </w:pPrDefault>
   </w:docDefaults>
-  <w:latentStyles w:defLockedState="0" w:defUIPriority="99" w:defSemiHidden="0" w:defUnhideWhenUsed="0" w:defQFormat="0" w:count="375">
-    <w:lsdException w:name="Normal" w:uiPriority="0" w:qFormat="1"/>
-    <w:lsdException w:name="heading 1" w:uiPriority="9" w:qFormat="1"/>
-    <w:lsdException w:name="heading 2" w:semiHidden="1" w:uiPriority="9" w:unhideWhenUsed="1" w:qFormat="1"/>
-    <w:lsdException w:name="heading 3" w:semiHidden="1" w:uiPriority="9" w:unhideWhenUsed="1" w:qFormat="1"/>
-    <w:lsdException w:name="heading 4" w:semiHidden="1" w:uiPriority="9" w:unhideWhenUsed="1" w:qFormat="1"/>
-    <w:lsdException w:name="heading 5" w:semiHidden="1" w:uiPriority="9" w:unhideWhenUsed="1" w:qFormat="1"/>
-    <w:lsdException w:name="heading 6" w:semiHidden="1" w:uiPriority="9" w:unhideWhenUsed="1" w:qFormat="1"/>
-    <w:lsdException w:name="heading 7" w:semiHidden="1" w:uiPriority="9" w:unhideWhenUsed="1" w:qFormat="1"/>
-    <w:lsdException w:name="heading 8" w:semiHidden="1" w:uiPriority="9" w:unhideWhenUsed="1" w:qFormat="1"/>
-    <w:lsdException w:name="heading 9" w:semiHidden="1" w:uiPriority="9" w:unhideWhenUsed="1" w:qFormat="1"/>
-    <w:lsdException w:name="index 1" w:semiHidden="1" w:unhideWhenUsed="1"/>
-    <w:lsdException w:name="index 2" w:semiHidden="1" w:unhideWhenUsed="1"/>
-    <w:lsdException w:name="index 3" w:semiHidden="1" w:unhideWhenUsed="1"/>
-    <w:lsdException w:name="index 4" w:semiHidden="1" w:unhideWhenUsed="1"/>
-    <w:lsdException w:name="index 5" w:semiHidden="1" w:unhideWhenUsed="1"/>
-    <w:lsdException w:name="index 6" w:semiHidden="1" w:unhideWhenUsed="1"/>
-    <w:lsdException w:name="index 7" w:semiHidden="1" w:unhideWhenUsed="1"/>
-    <w:lsdException w:name="index 8" w:semiHidden="1" w:unhideWhenUsed="1"/>
-    <w:lsdException w:name="index 9" w:semiHidden="1" w:unhideWhenUsed="1"/>
-    <w:lsdException w:name="toc 1" w:semiHidden="1" w:uiPriority="39" w:unhideWhenUsed="1"/>
-    <w:lsdException w:name="toc 2" w:semiHidden="1" w:uiPriority="39" w:unhideWhenUsed="1"/>
-    <w:lsdException w:name="toc 3" w:semiHidden="1" w:uiPriority="39" w:unhideWhenUsed="1"/>
-    <w:lsdException w:name="toc 4" w:semiHidden="1" w:uiPriority="39" w:unhideWhenUsed="1"/>
-    <w:lsdException w:name="toc 5" w:semiHidden="1" w:uiPriority="39" w:unhideWhenUsed="1"/>
-    <w:lsdException w:name="toc 6" w:semiHidden="1" w:uiPriority="39" w:unhideWhenUsed="1"/>
-    <w:lsdException w:name="toc 7" w:semiHidden="1" w:uiPriority="39" w:unhideWhenUsed="1"/>
-    <w:lsdException w:name="toc 8" w:semiHidden="1" w:uiPriority="39" w:unhideWhenUsed="1"/>
-    <w:lsdException w:name="toc 9" w:semiHidden="1" w:uiPriority="39" w:unhideWhenUsed="1"/>
-    <w:lsdException w:name="Normal Indent" w:semiHidden="1" w:unhideWhenUsed="1"/>
-    <w:lsdException w:name="footnote text" w:semiHidden="1" w:unhideWhenUsed="1"/>
-    <w:lsdException w:name="annotation text" w:semiHidden="1" w:unhideWhenUsed="1"/>
-    <w:lsdException w:name="header" w:semiHidden="1" w:unhideWhenUsed="1"/>
-    <w:lsdException w:name="footer" w:semiHidden="1" w:unhideWhenUsed="1"/>
-    <w:lsdException w:name="index heading" w:semiHidden="1" w:unhideWhenUsed="1"/>
-    <w:lsdException w:name="caption" w:semiHidden="1" w:uiPriority="35" w:unhideWhenUsed="1" w:qFormat="1"/>
-    <w:lsdException w:name="table of figures" w:semiHidden="1" w:unhideWhenUsed="1"/>
-    <w:lsdException w:name="envelope address" w:semiHidden="1" w:unhideWhenUsed="1"/>
-    <w:lsdException w:name="envelope return" w:semiHidden="1" w:unhideWhenUsed="1"/>
-    <w:lsdException w:name="footnote reference" w:semiHidden="1" w:unhideWhenUsed="1"/>
-    <w:lsdException w:name="annotation reference" w:semiHidden="1" w:unhideWhenUsed="1"/>
-    <w:lsdException w:name="line number" w:semiHidden="1" w:unhideWhenUsed="1"/>
-    <w:lsdException w:name="page number" w:semiHidden="1" w:unhideWhenUsed="1"/>
-    <w:lsdException w:name="endnote reference" w:semiHidden="1" w:unhideWhenUsed="1"/>
-    <w:lsdException w:name="endnote text" w:semiHidden="1" w:unhideWhenUsed="1"/>
-    <w:lsdException w:name="table of authorities" w:semiHidden="1" w:unhideWhenUsed="1"/>
-    <w:lsdException w:name="macro" w:semiHidden="1" w:unhideWhenUsed="1"/>
-    <w:lsdException w:name="toa heading" w:semiHidden="1" w:unhideWhenUsed="1"/>
-    <w:lsdException w:name="List" w:semiHidden="1" w:unhideWhenUsed="1"/>
-    <w:lsdException w:name="List Bullet" w:semiHidden="1" w:unhideWhenUsed="1"/>
-    <w:lsdException w:name="List Number" w:semiHidden="1" w:unhideWhenUsed="1"/>
-    <w:lsdException w:name="List 2" w:semiHidden="1" w:unhideWhenUsed="1"/>
-    <w:lsdException w:name="List 3" w:semiHidden="1" w:unhideWhenUsed="1"/>
-    <w:lsdException w:name="List 4" w:semiHidden="1" w:unhideWhenUsed="1"/>
-    <w:lsdException w:name="List 5" w:semiHidden="1" w:unhideWhenUsed="1"/>
-    <w:lsdException w:name="List Bullet 2" w:semiHidden="1" w:unhideWhenUsed="1"/>
-    <w:lsdException w:name="List Bullet 3" w:semiHidden="1" w:unhideWhenUsed="1"/>
-    <w:lsdException w:name="List Bullet 4" w:semiHidden="1" w:unhideWhenUsed="1"/>
-    <w:lsdException w:name="List Bullet 5" w:semiHidden="1" w:unhideWhenUsed="1"/>
-    <w:lsdException w:name="List Number 2" w:semiHidden="1" w:unhideWhenUsed="1"/>
-    <w:lsdException w:name="List Number 3" w:semiHidden="1" w:unhideWhenUsed="1"/>
-    <w:lsdException w:name="List Number 4" w:semiHidden="1" w:unhideWhenUsed="1"/>
-    <w:lsdException w:name="List Number 5" w:semiHidden="1" w:unhideWhenUsed="1"/>
-    <w:lsdException w:name="Title" w:uiPriority="10" w:qFormat="1"/>
-    <w:lsdException w:name="Closing" w:semiHidden="1" w:unhideWhenUsed="1"/>
-    <w:lsdException w:name="Signature" w:semiHidden="1" w:unhideWhenUsed="1"/>
-    <w:lsdException w:name="Default Paragraph Font" w:semiHidden="1" w:uiPriority="1" w:unhideWhenUsed="1"/>
-    <w:lsdException w:name="Body Text" w:semiHidden="1" w:unhideWhenUsed="1"/>
-    <w:lsdException w:name="Body Text Indent" w:semiHidden="1" w:unhideWhenUsed="1"/>
-    <w:lsdException w:name="List Continue" w:semiHidden="1" w:unhideWhenUsed="1"/>
-    <w:lsdException w:name="List Continue 2" w:semiHidden="1" w:unhideWhenUsed="1"/>
-    <w:lsdException w:name="List Continue 3" w:semiHidden="1" w:unhideWhenUsed="1"/>
-    <w:lsdException w:name="List Continue 4" w:semiHidden="1" w:unhideWhenUsed="1"/>
-    <w:lsdException w:name="List Continue 5" w:semiHidden="1" w:unhideWhenUsed="1"/>
-    <w:lsdException w:name="Message Header" w:semiHidden="1" w:unhideWhenUsed="1"/>
-    <w:lsdException w:name="Subtitle" w:uiPriority="11" w:qFormat="1"/>
-    <w:lsdException w:name="Salutation" w:semiHidden="1" w:unhideWhenUsed="1"/>
-    <w:lsdException w:name="Date" w:semiHidden="1" w:unhideWhenUsed="1"/>
-    <w:lsdException w:name="Body Text First Indent" w:semiHidden="1" w:unhideWhenUsed="1"/>
-    <w:lsdException w:name="Body Text First Indent 2" w:semiHidden="1" w:unhideWhenUsed="1"/>
-    <w:lsdException w:name="Note Heading" w:semiHidden="1" w:unhideWhenUsed="1"/>
-    <w:lsdException w:name="Body Text 2" w:semiHidden="1" w:unhideWhenUsed="1"/>
-    <w:lsdException w:name="Body Text 3" w:semiHidden="1" w:unhideWhenUsed="1"/>
-    <w:lsdException w:name="Body Text Indent 2" w:semiHidden="1" w:unhideWhenUsed="1"/>
-    <w:lsdException w:name="Body Text Indent 3" w:semiHidden="1" w:unhideWhenUsed="1"/>
-    <w:lsdException w:name="Block Text" w:semiHidden="1" w:unhideWhenUsed="1"/>
-    <w:lsdException w:name="Hyperlink" w:semiHidden="1" w:unhideWhenUsed="1"/>
-    <w:lsdException w:name="FollowedHyperlink" w:semiHidden="1" w:unhideWhenUsed="1"/>
-    <w:lsdException w:name="Strong" w:uiPriority="22" w:qFormat="1"/>
-    <w:lsdException w:name="Emphasis" w:uiPriority="20" w:qFormat="1"/>
-    <w:lsdException w:name="Document Map" w:semiHidden="1" w:unhideWhenUsed="1"/>
-    <w:lsdException w:name="Plain Text" w:semiHidden="1" w:unhideWhenUsed="1"/>
-    <w:lsdException w:name="E-mail Signature" w:semiHidden="1" w:unhideWhenUsed="1"/>
-    <w:lsdException w:name="HTML Top of Form" w:semiHidden="1" w:unhideWhenUsed="1"/>
-    <w:lsdException w:name="HTML Bottom of Form" w:semiHidden="1" w:unhideWhenUsed="1"/>
-    <w:lsdException w:name="Normal (Web)" w:semiHidden="1" w:unhideWhenUsed="1"/>
-    <w:lsdException w:name="HTML Acronym" w:semiHidden="1" w:unhideWhenUsed="1"/>
-    <w:lsdException w:name="HTML Address" w:semiHidden="1" w:unhideWhenUsed="1"/>
-    <w:lsdException w:name="HTML Cite" w:semiHidden="1" w:unhideWhenUsed="1"/>
-    <w:lsdException w:name="HTML Code" w:semiHidden="1" w:unhideWhenUsed="1"/>
-    <w:lsdException w:name="HTML Definition" w:semiHidden="1" w:unhideWhenUsed="1"/>
-    <w:lsdException w:name="HTML Keyboard" w:semiHidden="1" w:unhideWhenUsed="1"/>
-    <w:lsdException w:name="HTML Preformatted" w:semiHidden="1" w:unhideWhenUsed="1"/>
-    <w:lsdException w:name="HTML Sample" w:semiHidden="1" w:unhideWhenUsed="1"/>
-    <w:lsdException w:name="HTML Typewriter" w:semiHidden="1" w:unhideWhenUsed="1"/>
-    <w:lsdException w:name="HTML Variable" w:semiHidden="1" w:unhideWhenUsed="1"/>
-    <w:lsdException w:name="Normal Table" w:semiHidden="1" w:unhideWhenUsed="1"/>
-    <w:lsdException w:name="annotation subject" w:semiHidden="1" w:unhideWhenUsed="1"/>
-    <w:lsdException w:name="No List" w:semiHidden="1" w:unhideWhenUsed="1"/>
-    <w:lsdException w:name="Outline List 1" w:semiHidden="1" w:unhideWhenUsed="1"/>
-    <w:lsdException w:name="Outline List 2" w:semiHidden="1" w:unhideWhenUsed="1"/>
-    <w:lsdException w:name="Outline List 3" w:semiHidden="1" w:unhideWhenUsed="1"/>
-    <w:lsdException w:name="Table Simple 1" w:semiHidden="1" w:unhideWhenUsed="1"/>
-    <w:lsdException w:name="Table Simple 2" w:semiHidden="1" w:unhideWhenUsed="1"/>
-    <w:lsdException w:name="Table Simple 3" w:semiHidden="1" w:unhideWhenUsed="1"/>
-    <w:lsdException w:name="Table Classic 1" w:semiHidden="1" w:unhideWhenUsed="1"/>
-    <w:lsdException w:name="Table Classic 2" w:semiHidden="1" w:unhideWhenUsed="1"/>
-    <w:lsdException w:name="Table Classic 3" w:semiHidden="1" w:unhideWhenUsed="1"/>
-    <w:lsdException w:name="Table Classic 4" w:semiHidden="1" w:unhideWhenUsed="1"/>
-    <w:lsdException w:name="Table Colorful 1" w:semiHidden="1" w:unhideWhenUsed="1"/>
-    <w:lsdException w:name="Table Colorful 2" w:semiHidden="1" w:unhideWhenUsed="1"/>
-    <w:lsdException w:name="Table Colorful 3" w:semiHidden="1" w:unhideWhenUsed="1"/>
-    <w:lsdException w:name="Table Columns 1" w:semiHidden="1" w:unhideWhenUsed="1"/>
-    <w:lsdException w:name="Table Columns 2" w:semiHidden="1" w:unhideWhenUsed="1"/>
-    <w:lsdException w:name="Table Columns 3" w:semiHidden="1" w:unhideWhenUsed="1"/>
-    <w:lsdException w:name="Table Columns 4" w:semiHidden="1" w:unhideWhenUsed="1"/>
-    <w:lsdException w:name="Table Columns 5" w:semiHidden="1" w:unhideWhenUsed="1"/>
-    <w:lsdException w:name="Table Grid 1" w:semiHidden="1" w:unhideWhenUsed="1"/>
-    <w:lsdException w:name="Table Grid 2" w:semiHidden="1" w:unhideWhenUsed="1"/>
-    <w:lsdException w:name="Table Grid 3" w:semiHidden="1" w:unhideWhenUsed="1"/>
-    <w:lsdException w:name="Table Grid 4" w:semiHidden="1" w:unhideWhenUsed="1"/>
-    <w:lsdException w:name="Table Grid 5" w:semiHidden="1" w:unhideWhenUsed="1"/>
-    <w:lsdException w:name="Table Grid 6" w:semiHidden="1" w:unhideWhenUsed="1"/>
-    <w:lsdException w:name="Table Grid 7" w:semiHidden="1" w:unhideWhenUsed="1"/>
-    <w:lsdException w:name="Table Grid 8" w:semiHidden="1" w:unhideWhenUsed="1"/>
-    <w:lsdException w:name="Table List 1" w:semiHidden="1" w:unhideWhenUsed="1"/>
-    <w:lsdException w:name="Table List 2" w:semiHidden="1" w:unhideWhenUsed="1"/>
-    <w:lsdException w:name="Table List 3" w:semiHidden="1" w:unhideWhenUsed="1"/>
-    <w:lsdException w:name="Table List 4" w:semiHidden="1" w:unhideWhenUsed="1"/>
-    <w:lsdException w:name="Table List 5" w:semiHidden="1" w:unhideWhenUsed="1"/>
-    <w:lsdException w:name="Table List 6" w:semiHidden="1" w:unhideWhenUsed="1"/>
-    <w:lsdException w:name="Table List 7" w:semiHidden="1" w:unhideWhenUsed="1"/>
-    <w:lsdException w:name="Table List 8" w:semiHidden="1" w:unhideWhenUsed="1"/>
-    <w:lsdException w:name="Table 3D effects 1" w:semiHidden="1" w:unhideWhenUsed="1"/>
-    <w:lsdException w:name="Table 3D effects 2" w:semiHidden="1" w:unhideWhenUsed="1"/>
-    <w:lsdException w:name="Table 3D effects 3" w:semiHidden="1" w:unhideWhenUsed="1"/>
-    <w:lsdException w:name="Table Contemporary" w:semiHidden="1" w:unhideWhenUsed="1"/>
-    <w:lsdException w:name="Table Elegant" w:semiHidden="1" w:unhideWhenUsed="1"/>
-    <w:lsdException w:name="Table Professional" w:semiHidden="1" w:unhideWhenUsed="1"/>
-    <w:lsdException w:name="Table Subtle 1" w:semiHidden="1" w:unhideWhenUsed="1"/>
-    <w:lsdException w:name="Table Subtle 2" w:semiHidden="1" w:unhideWhenUsed="1"/>
-    <w:lsdException w:name="Table Web 1" w:semiHidden="1" w:unhideWhenUsed="1"/>
-    <w:lsdException w:name="Table Web 2" w:semiHidden="1" w:unhideWhenUsed="1"/>
-    <w:lsdException w:name="Table Web 3" w:semiHidden="1" w:unhideWhenUsed="1"/>
-    <w:lsdException w:name="Balloon Text" w:semiHidden="1" w:unhideWhenUsed="1"/>
-    <w:lsdException w:name="Table Grid" w:uiPriority="39"/>
-    <w:lsdException w:name="Table Theme" w:semiHidden="1" w:unhideWhenUsed="1"/>
-    <w:lsdException w:name="Placeholder Text" w:semiHidden="1"/>
-    <w:lsdException w:name="No Spacing" w:uiPriority="1" w:qFormat="1"/>
-    <w:lsdException w:name="Light Shading" w:uiPriority="60"/>
-    <w:lsdException w:name="Light List" w:uiPriority="61"/>
-    <w:lsdException w:name="Light Grid" w:uiPriority="62"/>
-    <w:lsdException w:name="Medium Shading 1" w:uiPriority="63"/>
-    <w:lsdException w:name="Medium Shading 2" w:uiPriority="64"/>
-    <w:lsdException w:name="Medium List 1" w:uiPriority="65"/>
-    <w:lsdException w:name="Medium List 2" w:uiPriority="66"/>
-    <w:lsdException w:name="Medium Grid 1" w:uiPriority="67"/>
-    <w:lsdException w:name="Medium Grid 2" w:uiPriority="68"/>
-    <w:lsdException w:name="Medium Grid 3" w:uiPriority="69"/>
-    <w:lsdException w:name="Dark List" w:uiPriority="70"/>
-    <w:lsdException w:name="Colorful Shading" w:uiPriority="71"/>
-    <w:lsdException w:name="Colorful List" w:uiPriority="72"/>
-    <w:lsdException w:name="Colorful Grid" w:uiPriority="73"/>
-    <w:lsdException w:name="Light Shading Accent 1" w:uiPriority="60"/>
-    <w:lsdException w:name="Light List Accent 1" w:uiPriority="61"/>
-    <w:lsdException w:name="Light Grid Accent 1" w:uiPriority="62"/>
-    <w:lsdException w:name="Medium Shading 1 Accent 1" w:uiPriority="63"/>
-    <w:lsdException w:name="Medium Shading 2 Accent 1" w:uiPriority="64"/>
-    <w:lsdException w:name="Medium List 1 Accent 1" w:uiPriority="65"/>
-    <w:lsdException w:name="Revision" w:semiHidden="1"/>
-    <w:lsdException w:name="List Paragraph" w:uiPriority="34" w:qFormat="1"/>
-    <w:lsdException w:name="Quote" w:uiPriority="29" w:qFormat="1"/>
-    <w:lsdException w:name="Intense Quote" w:uiPriority="30" w:qFormat="1"/>
-    <w:lsdException w:name="Medium List 2 Accent 1" w:uiPriority="66"/>
-    <w:lsdException w:name="Medium Grid 1 Accent 1" w:uiPriority="67"/>
-    <w:lsdException w:name="Medium Grid 2 Accent 1" w:uiPriority="68"/>
-    <w:lsdException w:name="Medium Grid 3 Accent 1" w:uiPriority="69"/>
-    <w:lsdException w:name="Dark List Accent 1" w:uiPriority="70"/>
-    <w:lsdException w:name="Colorful Shading Accent 1" w:uiPriority="71"/>
-    <w:lsdException w:name="Colorful List Accent 1" w:uiPriority="72"/>
-    <w:lsdException w:name="Colorful Grid Accent 1" w:uiPriority="73"/>
-    <w:lsdException w:name="Light Shading Accent 2" w:uiPriority="60"/>
-    <w:lsdException w:name="Light List Accent 2" w:uiPriority="61"/>
-    <w:lsdException w:name="Light Grid Accent 2" w:uiPriority="62"/>
-    <w:lsdException w:name="Medium Shading 1 Accent 2" w:uiPriority="63"/>
-    <w:lsdException w:name="Medium Shading 2 Accent 2" w:uiPriority="64"/>
-    <w:lsdException w:name="Medium List 1 Accent 2" w:uiPriority="65"/>
-    <w:lsdException w:name="Medium List 2 Accent 2" w:uiPriority="66"/>
-    <w:lsdException w:name="Medium Grid 1 Accent 2" w:uiPriority="67"/>
-    <w:lsdException w:name="Medium Grid 2 Accent 2" w:uiPriority="68"/>
-    <w:lsdException w:name="Medium Grid 3 Accent 2" w:uiPriority="69"/>
-    <w:lsdException w:name="Dark List Accent 2" w:uiPriority="70"/>
-    <w:lsdException w:name="Colorful Shading Accent 2" w:uiPriority="71"/>
-    <w:lsdException w:name="Colorful List Accent 2" w:uiPriority="72"/>
-    <w:lsdException w:name="Colorful Grid Accent 2" w:uiPriority="73"/>
-    <w:lsdException w:name="Light Shading Accent 3" w:uiPriority="60"/>
-    <w:lsdException w:name="Light List Accent 3" w:uiPriority="61"/>
-    <w:lsdException w:name="Light Grid Accent 3" w:uiPriority="62"/>
-    <w:lsdException w:name="Medium Shading 1 Accent 3" w:uiPriority="63"/>
-    <w:lsdException w:name="Medium Shading 2 Accent 3" w:uiPriority="64"/>
-    <w:lsdException w:name="Medium List 1 Accent 3" w:uiPriority="65"/>
-    <w:lsdException w:name="Medium List 2 Accent 3" w:uiPriority="66"/>
-    <w:lsdException w:name="Medium Grid 1 Accent 3" w:uiPriority="67"/>
-    <w:lsdException w:name="Medium Grid 2 Accent 3" w:uiPriority="68"/>
-    <w:lsdException w:name="Medium Grid 3 Accent 3" w:uiPriority="69"/>
-    <w:lsdException w:name="Dark List Accent 3" w:uiPriority="70"/>
-    <w:lsdException w:name="Colorful Shading Accent 3" w:uiPriority="71"/>
-    <w:lsdException w:name="Colorful List Accent 3" w:uiPriority="72"/>
-    <w:lsdException w:name="Colorful Grid Accent 3" w:uiPriority="73"/>
-    <w:lsdException w:name="Light Shading Accent 4" w:uiPriority="60"/>
-    <w:lsdException w:name="Light List Accent 4" w:uiPriority="61"/>
-    <w:lsdException w:name="Light Grid Accent 4" w:uiPriority="62"/>
-    <w:lsdException w:name="Medium Shading 1 Accent 4" w:uiPriority="63"/>
-    <w:lsdException w:name="Medium Shading 2 Accent 4" w:uiPriority="64"/>
-    <w:lsdException w:name="Medium List 1 Accent 4" w:uiPriority="65"/>
-    <w:lsdException w:name="Medium List 2 Accent 4" w:uiPriority="66"/>
-    <w:lsdException w:name="Medium Grid 1 Accent 4" w:uiPriority="67"/>
-    <w:lsdException w:name="Medium Grid 2 Accent 4" w:uiPriority="68"/>
-    <w:lsdException w:name="Medium Grid 3 Accent 4" w:uiPriority="69"/>
-    <w:lsdException w:name="Dark List Accent 4" w:uiPriority="70"/>
-    <w:lsdException w:name="Colorful Shading Accent 4" w:uiPriority="71"/>
-    <w:lsdException w:name="Colorful List Accent 4" w:uiPriority="72"/>
-    <w:lsdException w:name="Colorful Grid Accent 4" w:uiPriority="73"/>
-    <w:lsdException w:name="Light Shading Accent 5" w:uiPriority="60"/>
-    <w:lsdException w:name="Light List Accent 5" w:uiPriority="61"/>
-    <w:lsdException w:name="Light Grid Accent 5" w:uiPriority="62"/>
-    <w:lsdException w:name="Medium Shading 1 Accent 5" w:uiPriority="63"/>
-    <w:lsdException w:name="Medium Shading 2 Accent 5" w:uiPriority="64"/>
-    <w:lsdException w:name="Medium List 1 Accent 5" w:uiPriority="65"/>
-    <w:lsdException w:name="Medium List 2 Accent 5" w:uiPriority="66"/>
-    <w:lsdException w:name="Medium Grid 1 Accent 5" w:uiPriority="67"/>
-    <w:lsdException w:name="Medium Grid 2 Accent 5" w:uiPriority="68"/>
-    <w:lsdException w:name="Medium Grid 3 Accent 5" w:uiPriority="69"/>
-    <w:lsdException w:name="Dark List Accent 5" w:uiPriority="70"/>
-    <w:lsdException w:name="Colorful Shading Accent 5" w:uiPriority="71"/>
-    <w:lsdException w:name="Colorful List Accent 5" w:uiPriority="72"/>
-    <w:lsdException w:name="Colorful Grid Accent 5" w:uiPriority="73"/>
-    <w:lsdException w:name="Light Shading Accent 6" w:uiPriority="60"/>
-    <w:lsdException w:name="Light List Accent 6" w:uiPriority="61"/>
-    <w:lsdException w:name="Light Grid Accent 6" w:uiPriority="62"/>
-    <w:lsdException w:name="Medium Shading 1 Accent 6" w:uiPriority="63"/>
-    <w:lsdException w:name="Medium Shading 2 Accent 6" w:uiPriority="64"/>
-    <w:lsdException w:name="Medium List 1 Accent 6" w:uiPriority="65"/>
-    <w:lsdException w:name="Medium List 2 Accent 6" w:uiPriority="66"/>
-    <w:lsdException w:name="Medium Grid 1 Accent 6" w:uiPriority="67"/>
-    <w:lsdException w:name="Medium Grid 2 Accent 6" w:uiPriority="68"/>
-    <w:lsdException w:name="Medium Grid 3 Accent 6" w:uiPriority="69"/>
-    <w:lsdException w:name="Dark List Accent 6" w:uiPriority="70"/>
-    <w:lsdException w:name="Colorful Shading Accent 6" w:uiPriority="71"/>
-    <w:lsdException w:name="Colorful List Accent 6" w:uiPriority="72"/>
-    <w:lsdException w:name="Colorful Grid Accent 6" w:uiPriority="73"/>
-    <w:lsdException w:name="Subtle Emphasis" w:uiPriority="19" w:qFormat="1"/>
-    <w:lsdException w:name="Intense Emphasis" w:uiPriority="21" w:qFormat="1"/>
-    <w:lsdException w:name="Subtle Reference" w:uiPriority="31" w:qFormat="1"/>
-    <w:lsdException w:name="Intense Reference" w:uiPriority="32" w:qFormat="1"/>
-    <w:lsdException w:name="Book Title" w:uiPriority="33" w:qFormat="1"/>
-    <w:lsdException w:name="Bibliography" w:semiHidden="1" w:uiPriority="37" w:unhideWhenUsed="1"/>
-    <w:lsdException w:name="TOC Heading" w:semiHidden="1" w:uiPriority="39" w:unhideWhenUsed="1" w:qFormat="1"/>
-    <w:lsdException w:name="Plain Table 1" w:uiPriority="41"/>
-    <w:lsdException w:name="Plain Table 2" w:uiPriority="42"/>
-    <w:lsdException w:name="Plain Table 3" w:uiPriority="43"/>
-    <w:lsdException w:name="Plain Table 4" w:uiPriority="44"/>
-    <w:lsdException w:name="Plain Table 5" w:uiPriority="45"/>
-    <w:lsdException w:name="Grid Table Light" w:uiPriority="40"/>
-    <w:lsdException w:name="Grid Table 1 Light" w:uiPriority="46"/>
-    <w:lsdException w:name="Grid Table 2" w:uiPriority="47"/>
-    <w:lsdException w:name="Grid Table 3" w:uiPriority="48"/>
-    <w:lsdException w:name="Grid Table 4" w:uiPriority="49"/>
-    <w:lsdException w:name="Grid Table 5 Dark" w:uiPriority="50"/>
-    <w:lsdException w:name="Grid Table 6 Colorful" w:uiPriority="51"/>
-    <w:lsdException w:name="Grid Table 7 Colorful" w:uiPriority="52"/>
-    <w:lsdException w:name="Grid Table 1 Light Accent 1" w:uiPriority="46"/>
-    <w:lsdException w:name="Grid Table 2 Accent 1" w:uiPriority="47"/>
-    <w:lsdException w:name="Grid Table 3 Accent 1" w:uiPriority="48"/>
-    <w:lsdException w:name="Grid Table 4 Accent 1" w:uiPriority="49"/>
-    <w:lsdException w:name="Grid Table 5 Dark Accent 1" w:uiPriority="50"/>
-    <w:lsdException w:name="Grid Table 6 Colorful Accent 1" w:uiPriority="51"/>
-    <w:lsdException w:name="Grid Table 7 Colorful Accent 1" w:uiPriority="52"/>
-    <w:lsdException w:name="Grid Table 1 Light Accent 2" w:uiPriority="46"/>
-    <w:lsdException w:name="Grid Table 2 Accent 2" w:uiPriority="47"/>
-    <w:lsdException w:name="Grid Table 3 Accent 2" w:uiPriority="48"/>
-    <w:lsdException w:name="Grid Table 4 Accent 2" w:uiPriority="49"/>
-    <w:lsdException w:name="Grid Table 5 Dark Accent 2" w:uiPriority="50"/>
-    <w:lsdException w:name="Grid Table 6 Colorful Accent 2" w:uiPriority="51"/>
-    <w:lsdException w:name="Grid Table 7 Colorful Accent 2" w:uiPriority="52"/>
-    <w:lsdException w:name="Grid Table 1 Light Accent 3" w:uiPriority="46"/>
-    <w:lsdException w:name="Grid Table 2 Accent 3" w:uiPriority="47"/>
-    <w:lsdException w:name="Grid Table 3 Accent 3" w:uiPriority="48"/>
-    <w:lsdException w:name="Grid Table 4 Accent 3" w:uiPriority="49"/>
-    <w:lsdException w:name="Grid Table 5 Dark Accent 3" w:uiPriority="50"/>
-    <w:lsdException w:name="Grid Table 6 Colorful Accent 3" w:uiPriority="51"/>
-    <w:lsdException w:name="Grid Table 7 Colorful Accent 3" w:uiPriority="52"/>
-    <w:lsdException w:name="Grid Table 1 Light Accent 4" w:uiPriority="46"/>
-    <w:lsdException w:name="Grid Table 2 Accent 4" w:uiPriority="47"/>
-    <w:lsdException w:name="Grid Table 3 Accent 4" w:uiPriority="48"/>
-    <w:lsdException w:name="Grid Table 4 Accent 4" w:uiPriority="49"/>
-    <w:lsdException w:name="Grid Table 5 Dark Accent 4" w:uiPriority="50"/>
-    <w:lsdException w:name="Grid Table 6 Colorful Accent 4" w:uiPriority="51"/>
-    <w:lsdException w:name="Grid Table 7 Colorful Accent 4" w:uiPriority="52"/>
-    <w:lsdException w:name="Grid Table 1 Light Accent 5" w:uiPriority="46"/>
-    <w:lsdException w:name="Grid Table 2 Accent 5" w:uiPriority="47"/>
-    <w:lsdException w:name="Grid Table 3 Accent 5" w:uiPriority="48"/>
-    <w:lsdException w:name="Grid Table 4 Accent 5" w:uiPriority="49"/>
-    <w:lsdException w:name="Grid Table 5 Dark Accent 5" w:uiPriority="50"/>
-    <w:lsdException w:name="Grid Table 6 Colorful Accent 5" w:uiPriority="51"/>
-    <w:lsdException w:name="Grid Table 7 Colorful Accent 5" w:uiPriority="52"/>
-    <w:lsdException w:name="Grid Table 1 Light Accent 6" w:uiPriority="46"/>
-    <w:lsdException w:name="Grid Table 2 Accent 6" w:uiPriority="47"/>
-    <w:lsdException w:name="Grid Table 3 Accent 6" w:uiPriority="48"/>
-    <w:lsdException w:name="Grid Table 4 Accent 6" w:uiPriority="49"/>
-    <w:lsdException w:name="Grid Table 5 Dark Accent 6" w:uiPriority="50"/>
-    <w:lsdException w:name="Grid Table 6 Colorful Accent 6" w:uiPriority="51"/>
-    <w:lsdException w:name="Grid Table 7 Colorful Accent 6" w:uiPriority="52"/>
-    <w:lsdException w:name="List Table 1 Light" w:uiPriority="46"/>
-    <w:lsdException w:name="List Table 2" w:uiPriority="47"/>
-    <w:lsdException w:name="List Table 3" w:uiPriority="48"/>
-    <w:lsdException w:name="List Table 4" w:uiPriority="49"/>
-    <w:lsdException w:name="List Table 5 Dark" w:uiPriority="50"/>
-    <w:lsdException w:name="List Table 6 Colorful" w:uiPriority="51"/>
-    <w:lsdException w:name="List Table 7 Colorful" w:uiPriority="52"/>
-    <w:lsdException w:name="List Table 1 Light Accent 1" w:uiPriority="46"/>
-    <w:lsdException w:name="List Table 2 Accent 1" w:uiPriority="47"/>
-    <w:lsdException w:name="List Table 3 Accent 1" w:uiPriority="48"/>
-    <w:lsdException w:name="List Table 4 Accent 1" w:uiPriority="49"/>
-    <w:lsdException w:name="List Table 5 Dark Accent 1" w:uiPriority="50"/>
-    <w:lsdException w:name="List Table 6 Colorful Accent 1" w:uiPriority="51"/>
-    <w:lsdException w:name="List Table 7 Colorful Accent 1" w:uiPriority="52"/>
-    <w:lsdException w:name="List Table 1 Light Accent 2" w:uiPriority="46"/>
-    <w:lsdException w:name="List Table 2 Accent 2" w:uiPriority="47"/>
-    <w:lsdException w:name="List Table 3 Accent 2" w:uiPriority="48"/>
-    <w:lsdException w:name="List Table 4 Accent 2" w:uiPriority="49"/>
-    <w:lsdException w:name="List Table 5 Dark Accent 2" w:uiPriority="50"/>
-    <w:lsdException w:name="List Table 6 Colorful Accent 2" w:uiPriority="51"/>
-    <w:lsdException w:name="List Table 7 Colorful Accent 2" w:uiPriority="52"/>
-    <w:lsdException w:name="List Table 1 Light Accent 3" w:uiPriority="46"/>
-    <w:lsdException w:name="List Table 2 Accent 3" w:uiPriority="47"/>
-    <w:lsdException w:name="List Table 3 Accent 3" w:uiPriority="48"/>
-    <w:lsdException w:name="List Table 4 Accent 3" w:uiPriority="49"/>
-    <w:lsdException w:name="List Table 5 Dark Accent 3" w:uiPriority="50"/>
-    <w:lsdException w:name="List Table 6 Colorful Accent 3" w:uiPriority="51"/>
-    <w:lsdException w:name="List Table 7 Colorful Accent 3" w:uiPriority="52"/>
-    <w:lsdException w:name="List Table 1 Light Accent 4" w:uiPriority="46"/>
-    <w:lsdException w:name="List Table 2 Accent 4" w:uiPriority="47"/>
-    <w:lsdException w:name="List Table 3 Accent 4" w:uiPriority="48"/>
-    <w:lsdException w:name="List Table 4 Accent 4" w:uiPriority="49"/>
-    <w:lsdException w:name="List Table 5 Dark Accent 4" w:uiPriority="50"/>
-    <w:lsdException w:name="List Table 6 Colorful Accent 4" w:uiPriority="51"/>
-    <w:lsdException w:name="List Table 7 Colorful Accent 4" w:uiPriority="52"/>
-    <w:lsdException w:name="List Table 1 Light Accent 5" w:uiPriority="46"/>
-    <w:lsdException w:name="List Table 2 Accent 5" w:uiPriority="47"/>
-    <w:lsdException w:name="List Table 3 Accent 5" w:uiPriority="48"/>
-    <w:lsdException w:name="List Table 4 Accent 5" w:uiPriority="49"/>
-    <w:lsdException w:name="List Table 5 Dark Accent 5" w:uiPriority="50"/>
-    <w:lsdException w:name="List Table 6 Colorful Accent 5" w:uiPriority="51"/>
-    <w:lsdException w:name="List Table 7 Colorful Accent 5" w:uiPriority="52"/>
-    <w:lsdException w:name="List Table 1 Light Accent 6" w:uiPriority="46"/>
-    <w:lsdException w:name="List Table 2 Accent 6" w:uiPriority="47"/>
-    <w:lsdException w:name="List Table 3 Accent 6" w:uiPriority="48"/>
-    <w:lsdException w:name="List Table 4 Accent 6" w:uiPriority="49"/>
-    <w:lsdException w:name="List Table 5 Dark Accent 6" w:uiPriority="50"/>
-    <w:lsdException w:name="List Table 6 Colorful Accent 6" w:uiPriority="51"/>
-    <w:lsdException w:name="List Table 7 Colorful Accent 6" w:uiPriority="52"/>
-    <w:lsdException w:name="Mention" w:semiHidden="1" w:unhideWhenUsed="1"/>
-    <w:lsdException w:name="Smart Hyperlink" w:semiHidden="1" w:unhideWhenUsed="1"/>
-    <w:lsdException w:name="Hashtag" w:semiHidden="1" w:unhideWhenUsed="1"/>
-    <w:lsdException w:name="Unresolved Mention" w:semiHidden="1" w:unhideWhenUsed="1"/>
+  <w:latentStyles w:defLockedState="0" w:defUIPriority="99" w:defSemiHidden="1" w:defUnhideWhenUsed="1" w:defQFormat="0" w:count="267">
+    <w:lsdException w:name="Normal" w:semiHidden="0" w:uiPriority="0" w:unhideWhenUsed="0" w:qFormat="1"/>
+    <w:lsdException w:name="heading 1" w:semiHidden="0" w:uiPriority="9" w:unhideWhenUsed="0" w:qFormat="1"/>
+    <w:lsdException w:name="heading 2" w:uiPriority="9" w:qFormat="1"/>
+    <w:lsdException w:name="heading 3" w:uiPriority="9" w:qFormat="1"/>
+    <w:lsdException w:name="heading 4" w:uiPriority="9" w:qFormat="1"/>
+    <w:lsdException w:name="heading 5" w:uiPriority="9" w:qFormat="1"/>
+    <w:lsdException w:name="heading 6" w:uiPriority="9" w:qFormat="1"/>
+    <w:lsdException w:name="heading 7" w:uiPriority="9" w:qFormat="1"/>
+    <w:lsdException w:name="heading 8" w:uiPriority="9" w:qFormat="1"/>
+    <w:lsdException w:name="heading 9" w:uiPriority="9" w:qFormat="1"/>
+    <w:lsdException w:name="toc 1" w:uiPriority="39"/>
+    <w:lsdException w:name="toc 2" w:uiPriority="39"/>
+    <w:lsdException w:name="toc 3" w:uiPriority="39"/>
+    <w:lsdException w:name="toc 4" w:uiPriority="39"/>
+    <w:lsdException w:name="toc 5" w:uiPriority="39"/>
+    <w:lsdException w:name="toc 6" w:uiPriority="39"/>
+    <w:lsdException w:name="toc 7" w:uiPriority="39"/>
+    <w:lsdException w:name="toc 8" w:uiPriority="39"/>
+    <w:lsdException w:name="toc 9" w:uiPriority="39"/>
+    <w:lsdException w:name="caption" w:uiPriority="35" w:qFormat="1"/>
+    <w:lsdException w:name="Title" w:semiHidden="0" w:uiPriority="10" w:unhideWhenUsed="0" w:qFormat="1"/>
+    <w:lsdException w:name="Default Paragraph Font" w:uiPriority="1"/>
+    <w:lsdException w:name="Subtitle" w:semiHidden="0" w:uiPriority="11" w:unhideWhenUsed="0" w:qFormat="1"/>
+    <w:lsdException w:name="Strong" w:semiHidden="0" w:uiPriority="22" w:unhideWhenUsed="0" w:qFormat="1"/>
+    <w:lsdException w:name="Emphasis" w:semiHidden="0" w:uiPriority="20" w:unhideWhenUsed="0" w:qFormat="1"/>
+    <w:lsdException w:name="Table Grid" w:semiHidden="0" w:uiPriority="39" w:unhideWhenUsed="0"/>
+    <w:lsdException w:name="Placeholder Text" w:unhideWhenUsed="0"/>
+    <w:lsdException w:name="No Spacing" w:semiHidden="0" w:uiPriority="1" w:unhideWhenUsed="0" w:qFormat="1"/>
+    <w:lsdException w:name="Light Shading" w:semiHidden="0" w:uiPriority="60" w:unhideWhenUsed="0"/>
+    <w:lsdException w:name="Light List" w:semiHidden="0" w:uiPriority="61" w:unhideWhenUsed="0"/>
+    <w:lsdException w:name="Light Grid" w:semiHidden="0" w:uiPriority="62" w:unhideWhenUsed="0"/>
+    <w:lsdException w:name="Medium Shading 1" w:semiHidden="0" w:uiPriority="63" w:unhideWhenUsed="0"/>
+    <w:lsdException w:name="Medium Shading 2" w:semiHidden="0" w:uiPriority="64" w:unhideWhenUsed="0"/>
+    <w:lsdException w:name="Medium List 1" w:semiHidden="0" w:uiPriority="65" w:unhideWhenUsed="0"/>
+    <w:lsdException w:name="Medium List 2" w:semiHidden="0" w:uiPriority="66" w:unhideWhenUsed="0"/>
+    <w:lsdException w:name="Medium Grid 1" w:semiHidden="0" w:uiPriority="67" w:unhideWhenUsed="0"/>
+    <w:lsdException w:name="Medium Grid 2" w:semiHidden="0" w:uiPriority="68" w:unhideWhenUsed="0"/>
+    <w:lsdException w:name="Medium Grid 3" w:semiHidden="0" w:uiPriority="69" w:unhideWhenUsed="0"/>
+    <w:lsdException w:name="Dark List" w:semiHidden="0" w:uiPriority="70" w:unhideWhenUsed="0"/>
+    <w:lsdException w:name="Colorful Shading" w:semiHidden="0" w:uiPriority="71" w:unhideWhenUsed="0"/>
+    <w:lsdException w:name="Colorful List" w:semiHidden="0" w:uiPriority="72" w:unhideWhenUsed="0"/>
+    <w:lsdException w:name="Colorful Grid" w:semiHidden="0" w:uiPriority="73" w:unhideWhenUsed="0"/>
+    <w:lsdException w:name="Light Shading Accent 1" w:semiHidden="0" w:uiPriority="60" w:unhideWhenUsed="0"/>
+    <w:lsdException w:name="Light List Accent 1" w:semiHidden="0" w:uiPriority="61" w:unhideWhenUsed="0"/>
+    <w:lsdException w:name="Light Grid Accent 1" w:semiHidden="0" w:uiPriority="62" w:unhideWhenUsed="0"/>
+    <w:lsdException w:name="Medium Shading 1 Accent 1" w:semiHidden="0" w:uiPriority="63" w:unhideWhenUsed="0"/>
+    <w:lsdException w:name="Medium Shading 2 Accent 1" w:semiHidden="0" w:uiPriority="64" w:unhideWhenUsed="0"/>
+    <w:lsdException w:name="Medium List 1 Accent 1" w:semiHidden="0" w:uiPriority="65" w:unhideWhenUsed="0"/>
+    <w:lsdException w:name="Revision" w:unhideWhenUsed="0"/>
+    <w:lsdException w:name="List Paragraph" w:semiHidden="0" w:uiPriority="34" w:unhideWhenUsed="0" w:qFormat="1"/>
+    <w:lsdException w:name="Quote" w:semiHidden="0" w:uiPriority="29" w:unhideWhenUsed="0" w:qFormat="1"/>
+    <w:lsdException w:name="Intense Quote" w:semiHidden="0" w:uiPriority="30" w:unhideWhenUsed="0" w:qFormat="1"/>
+    <w:lsdException w:name="Medium List 2 Accent 1" w:semiHidden="0" w:uiPriority="66" w:unhideWhenUsed="0"/>
+    <w:lsdException w:name="Medium Grid 1 Accent 1" w:semiHidden="0" w:uiPriority="67" w:unhideWhenUsed="0"/>
+    <w:lsdException w:name="Medium Grid 2 Accent 1" w:semiHidden="0" w:uiPriority="68" w:unhideWhenUsed="0"/>
+    <w:lsdException w:name="Medium Grid 3 Accent 1" w:semiHidden="0" w:uiPriority="69" w:unhideWhenUsed="0"/>
+    <w:lsdException w:name="Dark List Accent 1" w:semiHidden="0" w:uiPriority="70" w:unhideWhenUsed="0"/>
+    <w:lsdException w:name="Colorful Shading Accent 1" w:semiHidden="0" w:uiPriority="71" w:unhideWhenUsed="0"/>
+    <w:lsdException w:name="Colorful List Accent 1" w:semiHidden="0" w:uiPriority="72" w:unhideWhenUsed="0"/>
+    <w:lsdException w:name="Colorful Grid Accent 1" w:semiHidden="0" w:uiPriority="73" w:unhideWhenUsed="0"/>
+    <w:lsdException w:name="Light Shading Accent 2" w:semiHidden="0" w:uiPriority="60" w:unhideWhenUsed="0"/>
+    <w:lsdException w:name="Light List Accent 2" w:semiHidden="0" w:uiPriority="61" w:unhideWhenUsed="0"/>
+    <w:lsdException w:name="Light Grid Accent 2" w:semiHidden="0" w:uiPriority="62" w:unhideWhenUsed="0"/>
+    <w:lsdException w:name="Medium Shading 1 Accent 2" w:semiHidden="0" w:uiPriority="63" w:unhideWhenUsed="0"/>
+    <w:lsdException w:name="Medium Shading 2 Accent 2" w:semiHidden="0" w:uiPriority="64" w:unhideWhenUsed="0"/>
+    <w:lsdException w:name="Medium List 1 Accent 2" w:semiHidden="0" w:uiPriority="65" w:unhideWhenUsed="0"/>
+    <w:lsdException w:name="Medium List 2 Accent 2" w:semiHidden="0" w:uiPriority="66" w:unhideWhenUsed="0"/>
+    <w:lsdException w:name="Medium Grid 1 Accent 2" w:semiHidden="0" w:uiPriority="67" w:unhideWhenUsed="0"/>
+    <w:lsdException w:name="Medium Grid 2 Accent 2" w:semiHidden="0" w:uiPriority="68" w:unhideWhenUsed="0"/>
+    <w:lsdException w:name="Medium Grid 3 Accent 2" w:semiHidden="0" w:uiPriority="69" w:unhideWhenUsed="0"/>
+    <w:lsdException w:name="Dark List Accent 2" w:semiHidden="0" w:uiPriority="70" w:unhideWhenUsed="0"/>
+    <w:lsdException w:name="Colorful Shading Accent 2" w:semiHidden="0" w:uiPriority="71" w:unhideWhenUsed="0"/>
+    <w:lsdException w:name="Colorful List Accent 2" w:semiHidden="0" w:uiPriority="72" w:unhideWhenUsed="0"/>
+    <w:lsdException w:name="Colorful Grid Accent 2" w:semiHidden="0" w:uiPriority="73" w:unhideWhenUsed="0"/>
+    <w:lsdException w:name="Light Shading Accent 3" w:semiHidden="0" w:uiPriority="60" w:unhideWhenUsed="0"/>
+    <w:lsdException w:name="Light List Accent 3" w:semiHidden="0" w:uiPriority="61" w:unhideWhenUsed="0"/>
+    <w:lsdException w:name="Light Grid Accent 3" w:semiHidden="0" w:uiPriority="62" w:unhideWhenUsed="0"/>
+    <w:lsdException w:name="Medium Shading 1 Accent 3" w:semiHidden="0" w:uiPriority="63" w:unhideWhenUsed="0"/>
+    <w:lsdException w:name="Medium Shading 2 Accent 3" w:semiHidden="0" w:uiPriority="64" w:unhideWhenUsed="0"/>
+    <w:lsdException w:name="Medium List 1 Accent 3" w:semiHidden="0" w:uiPriority="65" w:unhideWhenUsed="0"/>
+    <w:lsdException w:name="Medium List 2 Accent 3" w:semiHidden="0" w:uiPriority="66" w:unhideWhenUsed="0"/>
+    <w:lsdException w:name="Medium Grid 1 Accent 3" w:semiHidden="0" w:uiPriority="67" w:unhideWhenUsed="0"/>
+    <w:lsdException w:name="Medium Grid 2 Accent 3" w:semiHidden="0" w:uiPriority="68" w:unhideWhenUsed="0"/>
+    <w:lsdException w:name="Medium Grid 3 Accent 3" w:semiHidden="0" w:uiPriority="69" w:unhideWhenUsed="0"/>
+    <w:lsdException w:name="Dark List Accent 3" w:semiHidden="0" w:uiPriority="70" w:unhideWhenUsed="0"/>
+    <w:lsdException w:name="Colorful Shading Accent 3" w:semiHidden="0" w:uiPriority="71" w:unhideWhenUsed="0"/>
+    <w:lsdException w:name="Colorful List Accent 3" w:semiHidden="0" w:uiPriority="72" w:unhideWhenUsed="0"/>
+    <w:lsdException w:name="Colorful Grid Accent 3" w:semiHidden="0" w:uiPriority="73" w:unhideWhenUsed="0"/>
+    <w:lsdException w:name="Light Shading Accent 4" w:semiHidden="0" w:uiPriority="60" w:unhideWhenUsed="0"/>
+    <w:lsdException w:name="Light List Accent 4" w:semiHidden="0" w:uiPriority="61" w:unhideWhenUsed="0"/>
+    <w:lsdException w:name="Light Grid Accent 4" w:semiHidden="0" w:uiPriority="62" w:unhideWhenUsed="0"/>
+    <w:lsdException w:name="Medium Shading 1 Accent 4" w:semiHidden="0" w:uiPriority="63" w:unhideWhenUsed="0"/>
+    <w:lsdException w:name="Medium Shading 2 Accent 4" w:semiHidden="0" w:uiPriority="64" w:unhideWhenUsed="0"/>
+    <w:lsdException w:name="Medium List 1 Accent 4" w:semiHidden="0" w:uiPriority="65" w:unhideWhenUsed="0"/>
+    <w:lsdException w:name="Medium List 2 Accent 4" w:semiHidden="0" w:uiPriority="66" w:unhideWhenUsed="0"/>
+    <w:lsdException w:name="Medium Grid 1 Accent 4" w:semiHidden="0" w:uiPriority="67" w:unhideWhenUsed="0"/>
+    <w:lsdException w:name="Medium Grid 2 Accent 4" w:semiHidden="0" w:uiPriority="68" w:unhideWhenUsed="0"/>
+    <w:lsdException w:name="Medium Grid 3 Accent 4" w:semiHidden="0" w:uiPriority="69" w:unhideWhenUsed="0"/>
+    <w:lsdException w:name="Dark List Accent 4" w:semiHidden="0" w:uiPriority="70" w:unhideWhenUsed="0"/>
+    <w:lsdException w:name="Colorful Shading Accent 4" w:semiHidden="0" w:uiPriority="71" w:unhideWhenUsed="0"/>
+    <w:lsdException w:name="Colorful List Accent 4" w:semiHidden="0" w:uiPriority="72" w:unhideWhenUsed="0"/>
+    <w:lsdException w:name="Colorful Grid Accent 4" w:semiHidden="0" w:uiPriority="73" w:unhideWhenUsed="0"/>
+    <w:lsdException w:name="Light Shading Accent 5" w:semiHidden="0" w:uiPriority="60" w:unhideWhenUsed="0"/>
+    <w:lsdException w:name="Light List Accent 5" w:semiHidden="0" w:uiPriority="61" w:unhideWhenUsed="0"/>
+    <w:lsdException w:name="Light Grid Accent 5" w:semiHidden="0" w:uiPriority="62" w:unhideWhenUsed="0"/>
+    <w:lsdException w:name="Medium Shading 1 Accent 5" w:semiHidden="0" w:uiPriority="63" w:unhideWhenUsed="0"/>
+    <w:lsdException w:name="Medium Shading 2 Accent 5" w:semiHidden="0" w:uiPriority="64" w:unhideWhenUsed="0"/>
+    <w:lsdException w:name="Medium List 1 Accent 5" w:semiHidden="0" w:uiPriority="65" w:unhideWhenUsed="0"/>
+    <w:lsdException w:name="Medium List 2 Accent 5" w:semiHidden="0" w:uiPriority="66" w:unhideWhenUsed="0"/>
+    <w:lsdException w:name="Medium Grid 1 Accent 5" w:semiHidden="0" w:uiPriority="67" w:unhideWhenUsed="0"/>
+    <w:lsdException w:name="Medium Grid 2 Accent 5" w:semiHidden="0" w:uiPriority="68" w:unhideWhenUsed="0"/>
+    <w:lsdException w:name="Medium Grid 3 Accent 5" w:semiHidden="0" w:uiPriority="69" w:unhideWhenUsed="0"/>
+    <w:lsdException w:name="Dark List Accent 5" w:semiHidden="0" w:uiPriority="70" w:unhideWhenUsed="0"/>
+    <w:lsdException w:name="Colorful Shading Accent 5" w:semiHidden="0" w:uiPriority="71" w:unhideWhenUsed="0"/>
+    <w:lsdException w:name="Colorful List Accent 5" w:semiHidden="0" w:uiPriority="72" w:unhideWhenUsed="0"/>
+    <w:lsdException w:name="Colorful Grid Accent 5" w:semiHidden="0" w:uiPriority="73" w:unhideWhenUsed="0"/>
+    <w:lsdException w:name="Light Shading Accent 6" w:semiHidden="0" w:uiPriority="60" w:unhideWhenUsed="0"/>
+    <w:lsdException w:name="Light List Accent 6" w:semiHidden="0" w:uiPriority="61" w:unhideWhenUsed="0"/>
+    <w:lsdException w:name="Light Grid Accent 6" w:semiHidden="0" w:uiPriority="62" w:unhideWhenUsed="0"/>
+    <w:lsdException w:name="Medium Shading 1 Accent 6" w:semiHidden="0" w:uiPriority="63" w:unhideWhenUsed="0"/>
+    <w:lsdException w:name="Medium Shading 2 Accent 6" w:semiHidden="0" w:uiPriority="64" w:unhideWhenUsed="0"/>
+    <w:lsdException w:name="Medium List 1 Accent 6" w:semiHidden="0" w:uiPriority="65" w:unhideWhenUsed="0"/>
+    <w:lsdException w:name="Medium List 2 Accent 6" w:semiHidden="0" w:uiPriority="66" w:unhideWhenUsed="0"/>
+    <w:lsdException w:name="Medium Grid 1 Accent 6" w:semiHidden="0" w:uiPriority="67" w:unhideWhenUsed="0"/>
+    <w:lsdException w:name="Medium Grid 2 Accent 6" w:semiHidden="0" w:uiPriority="68" w:unhideWhenUsed="0"/>
+    <w:lsdException w:name="Medium Grid 3 Accent 6" w:semiHidden="0" w:uiPriority="69" w:unhideWhenUsed="0"/>
+    <w:lsdException w:name="Dark List Accent 6" w:semiHidden="0" w:uiPriority="70" w:unhideWhenUsed="0"/>
+    <w:lsdException w:name="Colorful Shading Accent 6" w:semiHidden="0" w:uiPriority="71" w:unhideWhenUsed="0"/>
+    <w:lsdException w:name="Colorful List Accent 6" w:semiHidden="0" w:uiPriority="72" w:unhideWhenUsed="0"/>
+    <w:lsdException w:name="Colorful Grid Accent 6" w:semiHidden="0" w:uiPriority="73" w:unhideWhenUsed="0"/>
+    <w:lsdException w:name="Subtle Emphasis" w:semiHidden="0" w:uiPriority="19" w:unhideWhenUsed="0" w:qFormat="1"/>
+    <w:lsdException w:name="Intense Emphasis" w:semiHidden="0" w:uiPriority="21" w:unhideWhenUsed="0" w:qFormat="1"/>
+    <w:lsdException w:name="Subtle Reference" w:semiHidden="0" w:uiPriority="31" w:unhideWhenUsed="0" w:qFormat="1"/>
+    <w:lsdException w:name="Intense Reference" w:semiHidden="0" w:uiPriority="32" w:unhideWhenUsed="0" w:qFormat="1"/>
+    <w:lsdException w:name="Book Title" w:semiHidden="0" w:uiPriority="33" w:unhideWhenUsed="0" w:qFormat="1"/>
+    <w:lsdException w:name="Bibliography" w:uiPriority="37"/>
+    <w:lsdException w:name="TOC Heading" w:uiPriority="39" w:qFormat="1"/>
   </w:latentStyles>
   <w:style w:type="paragraph" w:default="1" w:styleId="Normal">
     <w:name w:val="Normal"/>
@@ -5884,6 +6499,7 @@
   <w:style w:type="character" w:default="1" w:styleId="DefaultParagraphFont">
     <w:name w:val="Default Paragraph Font"/>
     <w:uiPriority w:val="1"/>
+    <w:semiHidden/>
     <w:unhideWhenUsed/>
   </w:style>
   <w:style w:type="table" w:default="1" w:styleId="TableNormal">
@@ -5999,7 +6615,374 @@
       <w:u w:val="single"/>
     </w:rPr>
   </w:style>
-  <w:style w:type="character" w:styleId="UnresolvedMention">
+  <w:style w:type="character" w:customStyle="1" w:styleId="UnresolvedMention">
+    <w:name w:val="Unresolved Mention"/>
+    <w:basedOn w:val="DefaultParagraphFont"/>
+    <w:uiPriority w:val="99"/>
+    <w:semiHidden/>
+    <w:unhideWhenUsed/>
+    <w:rsid w:val="001C2B86"/>
+    <w:rPr>
+      <w:color w:val="808080"/>
+      <w:shd w:val="clear" w:color="auto" w:fill="E6E6E6"/>
+    </w:rPr>
+  </w:style>
+  <w:style w:type="paragraph" w:styleId="ListParagraph">
+    <w:name w:val="List Paragraph"/>
+    <w:basedOn w:val="Normal"/>
+    <w:uiPriority w:val="34"/>
+    <w:qFormat/>
+    <w:rsid w:val="00BD032C"/>
+    <w:pPr>
+      <w:ind w:left="720"/>
+      <w:contextualSpacing/>
+    </w:pPr>
+  </w:style>
+</w:styles>
+</file>
+
+<file path=word/stylesWithEffects.xml><?xml version="1.0" encoding="utf-8"?>
+<w:styles xmlns:wpc="http://schemas.microsoft.com/office/word/2010/wordprocessingCanvas" xmlns:mc="http://schemas.openxmlformats.org/markup-compatibility/2006" xmlns:o="urn:schemas-microsoft-com:office:office" xmlns:r="http://schemas.openxmlformats.org/officeDocument/2006/relationships" xmlns:m="http://schemas.openxmlformats.org/officeDocument/2006/math" xmlns:v="urn:schemas-microsoft-com:vml" xmlns:wp14="http://schemas.microsoft.com/office/word/2010/wordprocessingDrawing" xmlns:wp="http://schemas.openxmlformats.org/drawingml/2006/wordprocessingDrawing" xmlns:w10="urn:schemas-microsoft-com:office:word" xmlns:w="http://schemas.openxmlformats.org/wordprocessingml/2006/main" xmlns:w14="http://schemas.microsoft.com/office/word/2010/wordml" xmlns:wpg="http://schemas.microsoft.com/office/word/2010/wordprocessingGroup" xmlns:wpi="http://schemas.microsoft.com/office/word/2010/wordprocessingInk" xmlns:wne="http://schemas.microsoft.com/office/word/2006/wordml" xmlns:wps="http://schemas.microsoft.com/office/word/2010/wordprocessingShape" mc:Ignorable="w14 wp14">
+  <w:docDefaults>
+    <w:rPrDefault>
+      <w:rPr>
+        <w:rFonts w:asciiTheme="minorHAnsi" w:eastAsiaTheme="minorHAnsi" w:hAnsiTheme="minorHAnsi" w:cstheme="minorBidi"/>
+        <w:sz w:val="22"/>
+        <w:szCs w:val="22"/>
+        <w:lang w:val="en-US" w:eastAsia="en-US" w:bidi="ar-SA"/>
+      </w:rPr>
+    </w:rPrDefault>
+    <w:pPrDefault>
+      <w:pPr>
+        <w:spacing w:after="160" w:line="259" w:lineRule="auto"/>
+      </w:pPr>
+    </w:pPrDefault>
+  </w:docDefaults>
+  <w:latentStyles w:defLockedState="0" w:defUIPriority="99" w:defSemiHidden="1" w:defUnhideWhenUsed="1" w:defQFormat="0" w:count="267">
+    <w:lsdException w:name="Normal" w:semiHidden="0" w:uiPriority="0" w:unhideWhenUsed="0" w:qFormat="1"/>
+    <w:lsdException w:name="heading 1" w:semiHidden="0" w:uiPriority="9" w:unhideWhenUsed="0" w:qFormat="1"/>
+    <w:lsdException w:name="heading 2" w:uiPriority="9" w:qFormat="1"/>
+    <w:lsdException w:name="heading 3" w:uiPriority="9" w:qFormat="1"/>
+    <w:lsdException w:name="heading 4" w:uiPriority="9" w:qFormat="1"/>
+    <w:lsdException w:name="heading 5" w:uiPriority="9" w:qFormat="1"/>
+    <w:lsdException w:name="heading 6" w:uiPriority="9" w:qFormat="1"/>
+    <w:lsdException w:name="heading 7" w:uiPriority="9" w:qFormat="1"/>
+    <w:lsdException w:name="heading 8" w:uiPriority="9" w:qFormat="1"/>
+    <w:lsdException w:name="heading 9" w:uiPriority="9" w:qFormat="1"/>
+    <w:lsdException w:name="toc 1" w:uiPriority="39"/>
+    <w:lsdException w:name="toc 2" w:uiPriority="39"/>
+    <w:lsdException w:name="toc 3" w:uiPriority="39"/>
+    <w:lsdException w:name="toc 4" w:uiPriority="39"/>
+    <w:lsdException w:name="toc 5" w:uiPriority="39"/>
+    <w:lsdException w:name="toc 6" w:uiPriority="39"/>
+    <w:lsdException w:name="toc 7" w:uiPriority="39"/>
+    <w:lsdException w:name="toc 8" w:uiPriority="39"/>
+    <w:lsdException w:name="toc 9" w:uiPriority="39"/>
+    <w:lsdException w:name="caption" w:uiPriority="35" w:qFormat="1"/>
+    <w:lsdException w:name="Title" w:semiHidden="0" w:uiPriority="10" w:unhideWhenUsed="0" w:qFormat="1"/>
+    <w:lsdException w:name="Default Paragraph Font" w:uiPriority="1"/>
+    <w:lsdException w:name="Subtitle" w:semiHidden="0" w:uiPriority="11" w:unhideWhenUsed="0" w:qFormat="1"/>
+    <w:lsdException w:name="Strong" w:semiHidden="0" w:uiPriority="22" w:unhideWhenUsed="0" w:qFormat="1"/>
+    <w:lsdException w:name="Emphasis" w:semiHidden="0" w:uiPriority="20" w:unhideWhenUsed="0" w:qFormat="1"/>
+    <w:lsdException w:name="Table Grid" w:semiHidden="0" w:uiPriority="39" w:unhideWhenUsed="0"/>
+    <w:lsdException w:name="Placeholder Text" w:unhideWhenUsed="0"/>
+    <w:lsdException w:name="No Spacing" w:semiHidden="0" w:uiPriority="1" w:unhideWhenUsed="0" w:qFormat="1"/>
+    <w:lsdException w:name="Light Shading" w:semiHidden="0" w:uiPriority="60" w:unhideWhenUsed="0"/>
+    <w:lsdException w:name="Light List" w:semiHidden="0" w:uiPriority="61" w:unhideWhenUsed="0"/>
+    <w:lsdException w:name="Light Grid" w:semiHidden="0" w:uiPriority="62" w:unhideWhenUsed="0"/>
+    <w:lsdException w:name="Medium Shading 1" w:semiHidden="0" w:uiPriority="63" w:unhideWhenUsed="0"/>
+    <w:lsdException w:name="Medium Shading 2" w:semiHidden="0" w:uiPriority="64" w:unhideWhenUsed="0"/>
+    <w:lsdException w:name="Medium List 1" w:semiHidden="0" w:uiPriority="65" w:unhideWhenUsed="0"/>
+    <w:lsdException w:name="Medium List 2" w:semiHidden="0" w:uiPriority="66" w:unhideWhenUsed="0"/>
+    <w:lsdException w:name="Medium Grid 1" w:semiHidden="0" w:uiPriority="67" w:unhideWhenUsed="0"/>
+    <w:lsdException w:name="Medium Grid 2" w:semiHidden="0" w:uiPriority="68" w:unhideWhenUsed="0"/>
+    <w:lsdException w:name="Medium Grid 3" w:semiHidden="0" w:uiPriority="69" w:unhideWhenUsed="0"/>
+    <w:lsdException w:name="Dark List" w:semiHidden="0" w:uiPriority="70" w:unhideWhenUsed="0"/>
+    <w:lsdException w:name="Colorful Shading" w:semiHidden="0" w:uiPriority="71" w:unhideWhenUsed="0"/>
+    <w:lsdException w:name="Colorful List" w:semiHidden="0" w:uiPriority="72" w:unhideWhenUsed="0"/>
+    <w:lsdException w:name="Colorful Grid" w:semiHidden="0" w:uiPriority="73" w:unhideWhenUsed="0"/>
+    <w:lsdException w:name="Light Shading Accent 1" w:semiHidden="0" w:uiPriority="60" w:unhideWhenUsed="0"/>
+    <w:lsdException w:name="Light List Accent 1" w:semiHidden="0" w:uiPriority="61" w:unhideWhenUsed="0"/>
+    <w:lsdException w:name="Light Grid Accent 1" w:semiHidden="0" w:uiPriority="62" w:unhideWhenUsed="0"/>
+    <w:lsdException w:name="Medium Shading 1 Accent 1" w:semiHidden="0" w:uiPriority="63" w:unhideWhenUsed="0"/>
+    <w:lsdException w:name="Medium Shading 2 Accent 1" w:semiHidden="0" w:uiPriority="64" w:unhideWhenUsed="0"/>
+    <w:lsdException w:name="Medium List 1 Accent 1" w:semiHidden="0" w:uiPriority="65" w:unhideWhenUsed="0"/>
+    <w:lsdException w:name="Revision" w:unhideWhenUsed="0"/>
+    <w:lsdException w:name="List Paragraph" w:semiHidden="0" w:uiPriority="34" w:unhideWhenUsed="0" w:qFormat="1"/>
+    <w:lsdException w:name="Quote" w:semiHidden="0" w:uiPriority="29" w:unhideWhenUsed="0" w:qFormat="1"/>
+    <w:lsdException w:name="Intense Quote" w:semiHidden="0" w:uiPriority="30" w:unhideWhenUsed="0" w:qFormat="1"/>
+    <w:lsdException w:name="Medium List 2 Accent 1" w:semiHidden="0" w:uiPriority="66" w:unhideWhenUsed="0"/>
+    <w:lsdException w:name="Medium Grid 1 Accent 1" w:semiHidden="0" w:uiPriority="67" w:unhideWhenUsed="0"/>
+    <w:lsdException w:name="Medium Grid 2 Accent 1" w:semiHidden="0" w:uiPriority="68" w:unhideWhenUsed="0"/>
+    <w:lsdException w:name="Medium Grid 3 Accent 1" w:semiHidden="0" w:uiPriority="69" w:unhideWhenUsed="0"/>
+    <w:lsdException w:name="Dark List Accent 1" w:semiHidden="0" w:uiPriority="70" w:unhideWhenUsed="0"/>
+    <w:lsdException w:name="Colorful Shading Accent 1" w:semiHidden="0" w:uiPriority="71" w:unhideWhenUsed="0"/>
+    <w:lsdException w:name="Colorful List Accent 1" w:semiHidden="0" w:uiPriority="72" w:unhideWhenUsed="0"/>
+    <w:lsdException w:name="Colorful Grid Accent 1" w:semiHidden="0" w:uiPriority="73" w:unhideWhenUsed="0"/>
+    <w:lsdException w:name="Light Shading Accent 2" w:semiHidden="0" w:uiPriority="60" w:unhideWhenUsed="0"/>
+    <w:lsdException w:name="Light List Accent 2" w:semiHidden="0" w:uiPriority="61" w:unhideWhenUsed="0"/>
+    <w:lsdException w:name="Light Grid Accent 2" w:semiHidden="0" w:uiPriority="62" w:unhideWhenUsed="0"/>
+    <w:lsdException w:name="Medium Shading 1 Accent 2" w:semiHidden="0" w:uiPriority="63" w:unhideWhenUsed="0"/>
+    <w:lsdException w:name="Medium Shading 2 Accent 2" w:semiHidden="0" w:uiPriority="64" w:unhideWhenUsed="0"/>
+    <w:lsdException w:name="Medium List 1 Accent 2" w:semiHidden="0" w:uiPriority="65" w:unhideWhenUsed="0"/>
+    <w:lsdException w:name="Medium List 2 Accent 2" w:semiHidden="0" w:uiPriority="66" w:unhideWhenUsed="0"/>
+    <w:lsdException w:name="Medium Grid 1 Accent 2" w:semiHidden="0" w:uiPriority="67" w:unhideWhenUsed="0"/>
+    <w:lsdException w:name="Medium Grid 2 Accent 2" w:semiHidden="0" w:uiPriority="68" w:unhideWhenUsed="0"/>
+    <w:lsdException w:name="Medium Grid 3 Accent 2" w:semiHidden="0" w:uiPriority="69" w:unhideWhenUsed="0"/>
+    <w:lsdException w:name="Dark List Accent 2" w:semiHidden="0" w:uiPriority="70" w:unhideWhenUsed="0"/>
+    <w:lsdException w:name="Colorful Shading Accent 2" w:semiHidden="0" w:uiPriority="71" w:unhideWhenUsed="0"/>
+    <w:lsdException w:name="Colorful List Accent 2" w:semiHidden="0" w:uiPriority="72" w:unhideWhenUsed="0"/>
+    <w:lsdException w:name="Colorful Grid Accent 2" w:semiHidden="0" w:uiPriority="73" w:unhideWhenUsed="0"/>
+    <w:lsdException w:name="Light Shading Accent 3" w:semiHidden="0" w:uiPriority="60" w:unhideWhenUsed="0"/>
+    <w:lsdException w:name="Light List Accent 3" w:semiHidden="0" w:uiPriority="61" w:unhideWhenUsed="0"/>
+    <w:lsdException w:name="Light Grid Accent 3" w:semiHidden="0" w:uiPriority="62" w:unhideWhenUsed="0"/>
+    <w:lsdException w:name="Medium Shading 1 Accent 3" w:semiHidden="0" w:uiPriority="63" w:unhideWhenUsed="0"/>
+    <w:lsdException w:name="Medium Shading 2 Accent 3" w:semiHidden="0" w:uiPriority="64" w:unhideWhenUsed="0"/>
+    <w:lsdException w:name="Medium List 1 Accent 3" w:semiHidden="0" w:uiPriority="65" w:unhideWhenUsed="0"/>
+    <w:lsdException w:name="Medium List 2 Accent 3" w:semiHidden="0" w:uiPriority="66" w:unhideWhenUsed="0"/>
+    <w:lsdException w:name="Medium Grid 1 Accent 3" w:semiHidden="0" w:uiPriority="67" w:unhideWhenUsed="0"/>
+    <w:lsdException w:name="Medium Grid 2 Accent 3" w:semiHidden="0" w:uiPriority="68" w:unhideWhenUsed="0"/>
+    <w:lsdException w:name="Medium Grid 3 Accent 3" w:semiHidden="0" w:uiPriority="69" w:unhideWhenUsed="0"/>
+    <w:lsdException w:name="Dark List Accent 3" w:semiHidden="0" w:uiPriority="70" w:unhideWhenUsed="0"/>
+    <w:lsdException w:name="Colorful Shading Accent 3" w:semiHidden="0" w:uiPriority="71" w:unhideWhenUsed="0"/>
+    <w:lsdException w:name="Colorful List Accent 3" w:semiHidden="0" w:uiPriority="72" w:unhideWhenUsed="0"/>
+    <w:lsdException w:name="Colorful Grid Accent 3" w:semiHidden="0" w:uiPriority="73" w:unhideWhenUsed="0"/>
+    <w:lsdException w:name="Light Shading Accent 4" w:semiHidden="0" w:uiPriority="60" w:unhideWhenUsed="0"/>
+    <w:lsdException w:name="Light List Accent 4" w:semiHidden="0" w:uiPriority="61" w:unhideWhenUsed="0"/>
+    <w:lsdException w:name="Light Grid Accent 4" w:semiHidden="0" w:uiPriority="62" w:unhideWhenUsed="0"/>
+    <w:lsdException w:name="Medium Shading 1 Accent 4" w:semiHidden="0" w:uiPriority="63" w:unhideWhenUsed="0"/>
+    <w:lsdException w:name="Medium Shading 2 Accent 4" w:semiHidden="0" w:uiPriority="64" w:unhideWhenUsed="0"/>
+    <w:lsdException w:name="Medium List 1 Accent 4" w:semiHidden="0" w:uiPriority="65" w:unhideWhenUsed="0"/>
+    <w:lsdException w:name="Medium List 2 Accent 4" w:semiHidden="0" w:uiPriority="66" w:unhideWhenUsed="0"/>
+    <w:lsdException w:name="Medium Grid 1 Accent 4" w:semiHidden="0" w:uiPriority="67" w:unhideWhenUsed="0"/>
+    <w:lsdException w:name="Medium Grid 2 Accent 4" w:semiHidden="0" w:uiPriority="68" w:unhideWhenUsed="0"/>
+    <w:lsdException w:name="Medium Grid 3 Accent 4" w:semiHidden="0" w:uiPriority="69" w:unhideWhenUsed="0"/>
+    <w:lsdException w:name="Dark List Accent 4" w:semiHidden="0" w:uiPriority="70" w:unhideWhenUsed="0"/>
+    <w:lsdException w:name="Colorful Shading Accent 4" w:semiHidden="0" w:uiPriority="71" w:unhideWhenUsed="0"/>
+    <w:lsdException w:name="Colorful List Accent 4" w:semiHidden="0" w:uiPriority="72" w:unhideWhenUsed="0"/>
+    <w:lsdException w:name="Colorful Grid Accent 4" w:semiHidden="0" w:uiPriority="73" w:unhideWhenUsed="0"/>
+    <w:lsdException w:name="Light Shading Accent 5" w:semiHidden="0" w:uiPriority="60" w:unhideWhenUsed="0"/>
+    <w:lsdException w:name="Light List Accent 5" w:semiHidden="0" w:uiPriority="61" w:unhideWhenUsed="0"/>
+    <w:lsdException w:name="Light Grid Accent 5" w:semiHidden="0" w:uiPriority="62" w:unhideWhenUsed="0"/>
+    <w:lsdException w:name="Medium Shading 1 Accent 5" w:semiHidden="0" w:uiPriority="63" w:unhideWhenUsed="0"/>
+    <w:lsdException w:name="Medium Shading 2 Accent 5" w:semiHidden="0" w:uiPriority="64" w:unhideWhenUsed="0"/>
+    <w:lsdException w:name="Medium List 1 Accent 5" w:semiHidden="0" w:uiPriority="65" w:unhideWhenUsed="0"/>
+    <w:lsdException w:name="Medium List 2 Accent 5" w:semiHidden="0" w:uiPriority="66" w:unhideWhenUsed="0"/>
+    <w:lsdException w:name="Medium Grid 1 Accent 5" w:semiHidden="0" w:uiPriority="67" w:unhideWhenUsed="0"/>
+    <w:lsdException w:name="Medium Grid 2 Accent 5" w:semiHidden="0" w:uiPriority="68" w:unhideWhenUsed="0"/>
+    <w:lsdException w:name="Medium Grid 3 Accent 5" w:semiHidden="0" w:uiPriority="69" w:unhideWhenUsed="0"/>
+    <w:lsdException w:name="Dark List Accent 5" w:semiHidden="0" w:uiPriority="70" w:unhideWhenUsed="0"/>
+    <w:lsdException w:name="Colorful Shading Accent 5" w:semiHidden="0" w:uiPriority="71" w:unhideWhenUsed="0"/>
+    <w:lsdException w:name="Colorful List Accent 5" w:semiHidden="0" w:uiPriority="72" w:unhideWhenUsed="0"/>
+    <w:lsdException w:name="Colorful Grid Accent 5" w:semiHidden="0" w:uiPriority="73" w:unhideWhenUsed="0"/>
+    <w:lsdException w:name="Light Shading Accent 6" w:semiHidden="0" w:uiPriority="60" w:unhideWhenUsed="0"/>
+    <w:lsdException w:name="Light List Accent 6" w:semiHidden="0" w:uiPriority="61" w:unhideWhenUsed="0"/>
+    <w:lsdException w:name="Light Grid Accent 6" w:semiHidden="0" w:uiPriority="62" w:unhideWhenUsed="0"/>
+    <w:lsdException w:name="Medium Shading 1 Accent 6" w:semiHidden="0" w:uiPriority="63" w:unhideWhenUsed="0"/>
+    <w:lsdException w:name="Medium Shading 2 Accent 6" w:semiHidden="0" w:uiPriority="64" w:unhideWhenUsed="0"/>
+    <w:lsdException w:name="Medium List 1 Accent 6" w:semiHidden="0" w:uiPriority="65" w:unhideWhenUsed="0"/>
+    <w:lsdException w:name="Medium List 2 Accent 6" w:semiHidden="0" w:uiPriority="66" w:unhideWhenUsed="0"/>
+    <w:lsdException w:name="Medium Grid 1 Accent 6" w:semiHidden="0" w:uiPriority="67" w:unhideWhenUsed="0"/>
+    <w:lsdException w:name="Medium Grid 2 Accent 6" w:semiHidden="0" w:uiPriority="68" w:unhideWhenUsed="0"/>
+    <w:lsdException w:name="Medium Grid 3 Accent 6" w:semiHidden="0" w:uiPriority="69" w:unhideWhenUsed="0"/>
+    <w:lsdException w:name="Dark List Accent 6" w:semiHidden="0" w:uiPriority="70" w:unhideWhenUsed="0"/>
+    <w:lsdException w:name="Colorful Shading Accent 6" w:semiHidden="0" w:uiPriority="71" w:unhideWhenUsed="0"/>
+    <w:lsdException w:name="Colorful List Accent 6" w:semiHidden="0" w:uiPriority="72" w:unhideWhenUsed="0"/>
+    <w:lsdException w:name="Colorful Grid Accent 6" w:semiHidden="0" w:uiPriority="73" w:unhideWhenUsed="0"/>
+    <w:lsdException w:name="Subtle Emphasis" w:semiHidden="0" w:uiPriority="19" w:unhideWhenUsed="0" w:qFormat="1"/>
+    <w:lsdException w:name="Intense Emphasis" w:semiHidden="0" w:uiPriority="21" w:unhideWhenUsed="0" w:qFormat="1"/>
+    <w:lsdException w:name="Subtle Reference" w:semiHidden="0" w:uiPriority="31" w:unhideWhenUsed="0" w:qFormat="1"/>
+    <w:lsdException w:name="Intense Reference" w:semiHidden="0" w:uiPriority="32" w:unhideWhenUsed="0" w:qFormat="1"/>
+    <w:lsdException w:name="Book Title" w:semiHidden="0" w:uiPriority="33" w:unhideWhenUsed="0" w:qFormat="1"/>
+    <w:lsdException w:name="Bibliography" w:uiPriority="37"/>
+    <w:lsdException w:name="TOC Heading" w:uiPriority="39" w:qFormat="1"/>
+  </w:latentStyles>
+  <w:style w:type="paragraph" w:default="1" w:styleId="Normal">
+    <w:name w:val="Normal"/>
+    <w:qFormat/>
+    <w:rsid w:val="001C2B86"/>
+    <w:rPr>
+      <w:rFonts w:ascii="Segoe UI" w:hAnsi="Segoe UI"/>
+    </w:rPr>
+  </w:style>
+  <w:style w:type="paragraph" w:styleId="Heading1">
+    <w:name w:val="heading 1"/>
+    <w:basedOn w:val="Normal"/>
+    <w:link w:val="Heading1Char"/>
+    <w:uiPriority w:val="9"/>
+    <w:qFormat/>
+    <w:rsid w:val="009725F1"/>
+    <w:pPr>
+      <w:spacing w:before="100" w:beforeAutospacing="1" w:after="100" w:afterAutospacing="1" w:line="240" w:lineRule="auto"/>
+      <w:outlineLvl w:val="0"/>
+    </w:pPr>
+    <w:rPr>
+      <w:rFonts w:ascii="Times New Roman" w:eastAsia="Times New Roman" w:hAnsi="Times New Roman" w:cs="Times New Roman"/>
+      <w:b/>
+      <w:bCs/>
+      <w:kern w:val="36"/>
+      <w:sz w:val="48"/>
+      <w:szCs w:val="48"/>
+    </w:rPr>
+  </w:style>
+  <w:style w:type="paragraph" w:styleId="Heading2">
+    <w:name w:val="heading 2"/>
+    <w:basedOn w:val="Normal"/>
+    <w:link w:val="Heading2Char"/>
+    <w:uiPriority w:val="9"/>
+    <w:qFormat/>
+    <w:rsid w:val="009725F1"/>
+    <w:pPr>
+      <w:spacing w:before="100" w:beforeAutospacing="1" w:after="100" w:afterAutospacing="1" w:line="240" w:lineRule="auto"/>
+      <w:outlineLvl w:val="1"/>
+    </w:pPr>
+    <w:rPr>
+      <w:rFonts w:ascii="Times New Roman" w:eastAsia="Times New Roman" w:hAnsi="Times New Roman" w:cs="Times New Roman"/>
+      <w:b/>
+      <w:bCs/>
+      <w:sz w:val="36"/>
+      <w:szCs w:val="36"/>
+    </w:rPr>
+  </w:style>
+  <w:style w:type="paragraph" w:styleId="Heading3">
+    <w:name w:val="heading 3"/>
+    <w:basedOn w:val="Normal"/>
+    <w:link w:val="Heading3Char"/>
+    <w:uiPriority w:val="9"/>
+    <w:qFormat/>
+    <w:rsid w:val="009725F1"/>
+    <w:pPr>
+      <w:spacing w:before="100" w:beforeAutospacing="1" w:after="100" w:afterAutospacing="1" w:line="240" w:lineRule="auto"/>
+      <w:outlineLvl w:val="2"/>
+    </w:pPr>
+    <w:rPr>
+      <w:rFonts w:ascii="Times New Roman" w:eastAsia="Times New Roman" w:hAnsi="Times New Roman" w:cs="Times New Roman"/>
+      <w:b/>
+      <w:bCs/>
+      <w:sz w:val="27"/>
+      <w:szCs w:val="27"/>
+    </w:rPr>
+  </w:style>
+  <w:style w:type="character" w:default="1" w:styleId="DefaultParagraphFont">
+    <w:name w:val="Default Paragraph Font"/>
+    <w:uiPriority w:val="1"/>
+    <w:semiHidden/>
+    <w:unhideWhenUsed/>
+  </w:style>
+  <w:style w:type="table" w:default="1" w:styleId="TableNormal">
+    <w:name w:val="Normal Table"/>
+    <w:uiPriority w:val="99"/>
+    <w:semiHidden/>
+    <w:unhideWhenUsed/>
+    <w:tblPr>
+      <w:tblInd w:w="0" w:type="dxa"/>
+      <w:tblCellMar>
+        <w:top w:w="0" w:type="dxa"/>
+        <w:left w:w="108" w:type="dxa"/>
+        <w:bottom w:w="0" w:type="dxa"/>
+        <w:right w:w="108" w:type="dxa"/>
+      </w:tblCellMar>
+    </w:tblPr>
+  </w:style>
+  <w:style w:type="numbering" w:default="1" w:styleId="NoList">
+    <w:name w:val="No List"/>
+    <w:uiPriority w:val="99"/>
+    <w:semiHidden/>
+    <w:unhideWhenUsed/>
+  </w:style>
+  <w:style w:type="character" w:customStyle="1" w:styleId="Heading1Char">
+    <w:name w:val="Heading 1 Char"/>
+    <w:basedOn w:val="DefaultParagraphFont"/>
+    <w:link w:val="Heading1"/>
+    <w:uiPriority w:val="9"/>
+    <w:rsid w:val="009725F1"/>
+    <w:rPr>
+      <w:rFonts w:ascii="Times New Roman" w:eastAsia="Times New Roman" w:hAnsi="Times New Roman" w:cs="Times New Roman"/>
+      <w:b/>
+      <w:bCs/>
+      <w:kern w:val="36"/>
+      <w:sz w:val="48"/>
+      <w:szCs w:val="48"/>
+    </w:rPr>
+  </w:style>
+  <w:style w:type="character" w:customStyle="1" w:styleId="Heading2Char">
+    <w:name w:val="Heading 2 Char"/>
+    <w:basedOn w:val="DefaultParagraphFont"/>
+    <w:link w:val="Heading2"/>
+    <w:uiPriority w:val="9"/>
+    <w:rsid w:val="009725F1"/>
+    <w:rPr>
+      <w:rFonts w:ascii="Times New Roman" w:eastAsia="Times New Roman" w:hAnsi="Times New Roman" w:cs="Times New Roman"/>
+      <w:b/>
+      <w:bCs/>
+      <w:sz w:val="36"/>
+      <w:szCs w:val="36"/>
+    </w:rPr>
+  </w:style>
+  <w:style w:type="character" w:customStyle="1" w:styleId="Heading3Char">
+    <w:name w:val="Heading 3 Char"/>
+    <w:basedOn w:val="DefaultParagraphFont"/>
+    <w:link w:val="Heading3"/>
+    <w:uiPriority w:val="9"/>
+    <w:rsid w:val="009725F1"/>
+    <w:rPr>
+      <w:rFonts w:ascii="Times New Roman" w:eastAsia="Times New Roman" w:hAnsi="Times New Roman" w:cs="Times New Roman"/>
+      <w:b/>
+      <w:bCs/>
+      <w:sz w:val="27"/>
+      <w:szCs w:val="27"/>
+    </w:rPr>
+  </w:style>
+  <w:style w:type="paragraph" w:styleId="NormalWeb">
+    <w:name w:val="Normal (Web)"/>
+    <w:basedOn w:val="Normal"/>
+    <w:uiPriority w:val="99"/>
+    <w:semiHidden/>
+    <w:unhideWhenUsed/>
+    <w:rsid w:val="009725F1"/>
+    <w:pPr>
+      <w:spacing w:before="100" w:beforeAutospacing="1" w:after="100" w:afterAutospacing="1" w:line="240" w:lineRule="auto"/>
+    </w:pPr>
+    <w:rPr>
+      <w:rFonts w:ascii="Times New Roman" w:eastAsia="Times New Roman" w:hAnsi="Times New Roman" w:cs="Times New Roman"/>
+      <w:sz w:val="24"/>
+      <w:szCs w:val="24"/>
+    </w:rPr>
+  </w:style>
+  <w:style w:type="character" w:styleId="Emphasis">
+    <w:name w:val="Emphasis"/>
+    <w:basedOn w:val="DefaultParagraphFont"/>
+    <w:uiPriority w:val="20"/>
+    <w:qFormat/>
+    <w:rsid w:val="009725F1"/>
+    <w:rPr>
+      <w:i/>
+      <w:iCs/>
+    </w:rPr>
+  </w:style>
+  <w:style w:type="character" w:styleId="Strong">
+    <w:name w:val="Strong"/>
+    <w:basedOn w:val="DefaultParagraphFont"/>
+    <w:uiPriority w:val="22"/>
+    <w:qFormat/>
+    <w:rsid w:val="009725F1"/>
+    <w:rPr>
+      <w:b/>
+      <w:bCs/>
+    </w:rPr>
+  </w:style>
+  <w:style w:type="character" w:styleId="Hyperlink">
+    <w:name w:val="Hyperlink"/>
+    <w:basedOn w:val="DefaultParagraphFont"/>
+    <w:uiPriority w:val="99"/>
+    <w:unhideWhenUsed/>
+    <w:rsid w:val="001C2B86"/>
+    <w:rPr>
+      <w:color w:val="0563C1" w:themeColor="hyperlink"/>
+      <w:u w:val="single"/>
+    </w:rPr>
+  </w:style>
+  <w:style w:type="character" w:customStyle="1" w:styleId="UnresolvedMention">
     <w:name w:val="Unresolved Mention"/>
     <w:basedOn w:val="DefaultParagraphFont"/>
     <w:uiPriority w:val="99"/>
@@ -6314,7 +7297,7 @@
   <a:extraClrSchemeLst/>
   <a:extLst>
     <a:ext uri="{05A4C25C-085E-4340-85A3-A5531E510DB2}">
-      <thm15:themeFamily xmlns:thm15="http://schemas.microsoft.com/office/thememl/2012/main" name="Office Theme" id="{62F939B6-93AF-4DB8-9C6B-D6C7DFDC589F}" vid="{4A3C46E8-61CC-4603-A589-7422A47A8E4A}"/>
+      <thm15:themeFamily xmlns="" xmlns:thm15="http://schemas.microsoft.com/office/thememl/2012/main" name="Office Theme" id="{62F939B6-93AF-4DB8-9C6B-D6C7DFDC589F}" vid="{4A3C46E8-61CC-4603-A589-7422A47A8E4A}"/>
     </a:ext>
   </a:extLst>
 </a:theme>

</xml_diff>